<commit_message>
MW Apr7 feedback added
</commit_message>
<xml_diff>
--- a/Feedback&Comment log.docx
+++ b/Feedback&Comment log.docx
@@ -1,6 +1,6 @@
 
 <file path=word/document.xml><?xml version="1.0" encoding="utf-8"?>
-<w:document xmlns:wpc="http://schemas.microsoft.com/office/word/2010/wordprocessingCanvas" xmlns:cx="http://schemas.microsoft.com/office/drawing/2014/chartex" xmlns:cx1="http://schemas.microsoft.com/office/drawing/2015/9/8/chartex" xmlns:cx2="http://schemas.microsoft.com/office/drawing/2015/10/21/chartex" xmlns:cx3="http://schemas.microsoft.com/office/drawing/2016/5/9/chartex" xmlns:cx4="http://schemas.microsoft.com/office/drawing/2016/5/10/chartex" xmlns:cx5="http://schemas.microsoft.com/office/drawing/2016/5/11/chartex" xmlns:cx6="http://schemas.microsoft.com/office/drawing/2016/5/12/chartex" xmlns:cx7="http://schemas.microsoft.com/office/drawing/2016/5/13/chartex" xmlns:cx8="http://schemas.microsoft.com/office/drawing/2016/5/14/chartex" xmlns:mc="http://schemas.openxmlformats.org/markup-compatibility/2006" xmlns:aink="http://schemas.microsoft.com/office/drawing/2016/ink" xmlns:am3d="http://schemas.microsoft.com/office/drawing/2017/model3d" xmlns:o="urn:schemas-microsoft-com:office:office" xmlns:oel="http://schemas.microsoft.com/office/2019/extlst" xmlns:r="http://schemas.openxmlformats.org/officeDocument/2006/relationships" xmlns:m="http://schemas.openxmlformats.org/officeDocument/2006/math" xmlns:v="urn:schemas-microsoft-com:vml" xmlns:wp14="http://schemas.microsoft.com/office/word/2010/wordprocessingDrawing" xmlns:wp="http://schemas.openxmlformats.org/drawingml/2006/wordprocessingDrawing" xmlns:w10="urn:schemas-microsoft-com:office:word" xmlns:w="http://schemas.openxmlformats.org/wordprocessingml/2006/main" xmlns:w14="http://schemas.microsoft.com/office/word/2010/wordml" xmlns:w15="http://schemas.microsoft.com/office/word/2012/wordml" xmlns:w16cex="http://schemas.microsoft.com/office/word/2018/wordml/cex" xmlns:w16cid="http://schemas.microsoft.com/office/word/2016/wordml/cid" xmlns:w16="http://schemas.microsoft.com/office/word/2018/wordml" xmlns:w16sdtdh="http://schemas.microsoft.com/office/word/2020/wordml/sdtdatahash" xmlns:w16se="http://schemas.microsoft.com/office/word/2015/wordml/symex" xmlns:wpg="http://schemas.microsoft.com/office/word/2010/wordprocessingGroup" xmlns:wpi="http://schemas.microsoft.com/office/word/2010/wordprocessingInk" xmlns:wne="http://schemas.microsoft.com/office/word/2006/wordml" xmlns:wps="http://schemas.microsoft.com/office/word/2010/wordprocessingShape" mc:Ignorable="w14 w15 w16se w16cid w16 w16cex w16sdtdh wp14">
+<w:document xmlns:wpc="http://schemas.microsoft.com/office/word/2010/wordprocessingCanvas" xmlns:cx="http://schemas.microsoft.com/office/drawing/2014/chartex" xmlns:cx1="http://schemas.microsoft.com/office/drawing/2015/9/8/chartex" xmlns:cx2="http://schemas.microsoft.com/office/drawing/2015/10/21/chartex" xmlns:cx3="http://schemas.microsoft.com/office/drawing/2016/5/9/chartex" xmlns:cx4="http://schemas.microsoft.com/office/drawing/2016/5/10/chartex" xmlns:cx5="http://schemas.microsoft.com/office/drawing/2016/5/11/chartex" xmlns:cx6="http://schemas.microsoft.com/office/drawing/2016/5/12/chartex" xmlns:cx7="http://schemas.microsoft.com/office/drawing/2016/5/13/chartex" xmlns:cx8="http://schemas.microsoft.com/office/drawing/2016/5/14/chartex" xmlns:mc="http://schemas.openxmlformats.org/markup-compatibility/2006" xmlns:aink="http://schemas.microsoft.com/office/drawing/2016/ink" xmlns:am3d="http://schemas.microsoft.com/office/drawing/2017/model3d" xmlns:o="urn:schemas-microsoft-com:office:office" xmlns:oel="http://schemas.microsoft.com/office/2019/extlst" xmlns:r="http://schemas.openxmlformats.org/officeDocument/2006/relationships" xmlns:m="http://schemas.openxmlformats.org/officeDocument/2006/math" xmlns:v="urn:schemas-microsoft-com:vml" xmlns:wp14="http://schemas.microsoft.com/office/word/2010/wordprocessingDrawing" xmlns:wp="http://schemas.openxmlformats.org/drawingml/2006/wordprocessingDrawing" xmlns:w10="urn:schemas-microsoft-com:office:word" xmlns:w="http://schemas.openxmlformats.org/wordprocessingml/2006/main" xmlns:w14="http://schemas.microsoft.com/office/word/2010/wordml" xmlns:w15="http://schemas.microsoft.com/office/word/2012/wordml" xmlns:w16cex="http://schemas.microsoft.com/office/word/2018/wordml/cex" xmlns:w16cid="http://schemas.microsoft.com/office/word/2016/wordml/cid" xmlns:w16="http://schemas.microsoft.com/office/word/2018/wordml" xmlns:w16du="http://schemas.microsoft.com/office/word/2023/wordml/word16du" xmlns:w16sdtdh="http://schemas.microsoft.com/office/word/2020/wordml/sdtdatahash" xmlns:w16se="http://schemas.microsoft.com/office/word/2015/wordml/symex" xmlns:wpg="http://schemas.microsoft.com/office/word/2010/wordprocessingGroup" xmlns:wpi="http://schemas.microsoft.com/office/word/2010/wordprocessingInk" xmlns:wne="http://schemas.microsoft.com/office/word/2006/wordml" xmlns:wps="http://schemas.microsoft.com/office/word/2010/wordprocessingShape" mc:Ignorable="w14 w15 w16se w16cid w16 w16cex w16sdtdh wp14">
   <w:body>
     <w:p>
       <w:r>
@@ -71,7 +71,7 @@
             </w:rPr>
             <w:fldChar w:fldCharType="separate"/>
           </w:r>
-          <w:hyperlink w:anchor="_Toc128740153" w:history="1">
+          <w:hyperlink w:anchor="_Toc131761866" w:history="1">
             <w:r>
               <w:rPr>
                 <w:rStyle w:val="Hyperlink"/>
@@ -98,7 +98,7 @@
                 <w:noProof/>
                 <w:webHidden/>
               </w:rPr>
-              <w:instrText xml:space="preserve"> PAGEREF _Toc128740153 \h </w:instrText>
+              <w:instrText xml:space="preserve"> PAGEREF _Toc131761866 \h </w:instrText>
             </w:r>
             <w:r>
               <w:rPr>
@@ -145,7 +145,7 @@
               <w:lang w:eastAsia="zh-CN"/>
             </w:rPr>
           </w:pPr>
-          <w:hyperlink w:anchor="_Toc128740154" w:history="1">
+          <w:hyperlink w:anchor="_Toc131761867" w:history="1">
             <w:r>
               <w:rPr>
                 <w:rStyle w:val="Hyperlink"/>
@@ -172,7 +172,7 @@
                 <w:noProof/>
                 <w:webHidden/>
               </w:rPr>
-              <w:instrText xml:space="preserve"> PAGEREF _Toc128740154 \h </w:instrText>
+              <w:instrText xml:space="preserve"> PAGEREF _Toc131761867 \h </w:instrText>
             </w:r>
             <w:r>
               <w:rPr>
@@ -204,6 +204,80 @@
           </w:hyperlink>
         </w:p>
         <w:p>
+          <w:pPr>
+            <w:pStyle w:val="TOC1"/>
+            <w:tabs>
+              <w:tab w:val="right" w:leader="dot" w:pos="9350"/>
+            </w:tabs>
+            <w:rPr>
+              <w:rFonts w:cstheme="minorBidi"/>
+              <w:b w:val="0"/>
+              <w:bCs w:val="0"/>
+              <w:i w:val="0"/>
+              <w:iCs w:val="0"/>
+              <w:noProof/>
+              <w:lang w:eastAsia="zh-CN"/>
+            </w:rPr>
+          </w:pPr>
+          <w:hyperlink w:anchor="_Toc131761868" w:history="1">
+            <w:r>
+              <w:rPr>
+                <w:rStyle w:val="Hyperlink"/>
+                <w:noProof/>
+              </w:rPr>
+              <w:t>Apr 7, 2023</w:t>
+            </w:r>
+            <w:r>
+              <w:rPr>
+                <w:noProof/>
+                <w:webHidden/>
+              </w:rPr>
+              <w:tab/>
+            </w:r>
+            <w:r>
+              <w:rPr>
+                <w:noProof/>
+                <w:webHidden/>
+              </w:rPr>
+              <w:fldChar w:fldCharType="begin"/>
+            </w:r>
+            <w:r>
+              <w:rPr>
+                <w:noProof/>
+                <w:webHidden/>
+              </w:rPr>
+              <w:instrText xml:space="preserve"> PAGEREF _Toc131761868 \h </w:instrText>
+            </w:r>
+            <w:r>
+              <w:rPr>
+                <w:noProof/>
+                <w:webHidden/>
+              </w:rPr>
+            </w:r>
+            <w:r>
+              <w:rPr>
+                <w:noProof/>
+                <w:webHidden/>
+              </w:rPr>
+              <w:fldChar w:fldCharType="separate"/>
+            </w:r>
+            <w:r>
+              <w:rPr>
+                <w:noProof/>
+                <w:webHidden/>
+              </w:rPr>
+              <w:t>5</w:t>
+            </w:r>
+            <w:r>
+              <w:rPr>
+                <w:noProof/>
+                <w:webHidden/>
+              </w:rPr>
+              <w:fldChar w:fldCharType="end"/>
+            </w:r>
+          </w:hyperlink>
+        </w:p>
+        <w:p>
           <w:r>
             <w:rPr>
               <w:b/>
@@ -220,7 +294,7 @@
       <w:pPr>
         <w:pStyle w:val="Heading1"/>
       </w:pPr>
-      <w:bookmarkStart w:id="0" w:name="_Toc128740153"/>
+      <w:bookmarkStart w:id="0" w:name="_Toc131761866"/>
       <w:r>
         <w:t>Feb 10, 2023</w:t>
       </w:r>
@@ -615,6 +689,7 @@
         <w:rPr>
           <w:rFonts w:ascii="Calibri" w:eastAsia="Calibri" w:hAnsi="Calibri" w:cs="Calibri"/>
         </w:rPr>
+        <w:lastRenderedPageBreak/>
         <w:t>Add table of contents to live scripts</w:t>
       </w:r>
     </w:p>
@@ -633,7 +708,6 @@
         <w:rPr>
           <w:rFonts w:ascii="Calibri" w:eastAsia="Calibri" w:hAnsi="Calibri" w:cs="Calibri"/>
         </w:rPr>
-        <w:lastRenderedPageBreak/>
         <w:t>You can add additional resources links such as MATLAB Onramp, MATLAB Fundamentals etc. and point out relevant sections.</w:t>
       </w:r>
     </w:p>
@@ -1031,13 +1105,8 @@
         <w:t xml:space="preserve"> uses a python package, </w:t>
       </w:r>
       <w:proofErr w:type="spellStart"/>
-      <w:proofErr w:type="gramStart"/>
-      <w:r>
-        <w:t>sklearn.feature</w:t>
-      </w:r>
-      <w:proofErr w:type="gramEnd"/>
-      <w:r>
-        <w:t>_selection</w:t>
+      <w:r>
+        <w:t>sklearn.feature_selection</w:t>
       </w:r>
       <w:proofErr w:type="spellEnd"/>
       <w:r>
@@ -1056,23 +1125,7 @@
         <w:t>Answer:</w:t>
       </w:r>
       <w:r>
-        <w:t xml:space="preserve"> K-score is not a terminology. In this case, I think it’s choosing the top K highest scoring features. K is a number that falls in </w:t>
-      </w:r>
-      <w:proofErr w:type="gramStart"/>
-      <w:r>
-        <w:t>1:total</w:t>
-      </w:r>
-      <w:proofErr w:type="gramEnd"/>
-      <w:r>
-        <w:t xml:space="preserve"> number of features. You can decide on what test you run (i.e. a scoring function) to calculate a score, and then </w:t>
-      </w:r>
-      <w:proofErr w:type="gramStart"/>
-      <w:r>
-        <w:t>sort(</w:t>
-      </w:r>
-      <w:proofErr w:type="gramEnd"/>
-      <w:r>
-        <w:t>) and return the indices of the K highest scores.</w:t>
+        <w:t xml:space="preserve"> K-score is not a terminology. In this case, I think it’s choosing the top K highest scoring features. K is a number that falls in 1:total number of features. You can decide on what test you run (i.e. a scoring function) to calculate a score, and then sort() and return the indices of the K highest scores.</w:t>
       </w:r>
     </w:p>
     <w:p>
@@ -1103,6 +1156,7 @@
     <w:p>
       <w:proofErr w:type="spellStart"/>
       <w:r>
+        <w:lastRenderedPageBreak/>
         <w:t>Visualize_validated.mlx</w:t>
       </w:r>
       <w:proofErr w:type="spellEnd"/>
@@ -1114,9 +1168,8 @@
       <w:pPr>
         <w:pStyle w:val="Heading1"/>
       </w:pPr>
-      <w:bookmarkStart w:id="1" w:name="_Toc128740154"/>
-      <w:r>
-        <w:lastRenderedPageBreak/>
+      <w:bookmarkStart w:id="1" w:name="_Toc131761867"/>
+      <w:r>
         <w:t>Mar 3, 2023</w:t>
       </w:r>
       <w:bookmarkEnd w:id="1"/>
@@ -1169,15 +1222,7 @@
         </w:numPr>
       </w:pPr>
       <w:r>
-        <w:t xml:space="preserve">Okay to reference non-built-in functions </w:t>
-      </w:r>
-      <w:proofErr w:type="gramStart"/>
-      <w:r>
-        <w:t>as long as</w:t>
-      </w:r>
-      <w:proofErr w:type="gramEnd"/>
-      <w:r>
-        <w:t xml:space="preserve"> they are included in the repo</w:t>
+        <w:t>Okay to reference non-built-in functions as long as they are included in the repo</w:t>
       </w:r>
     </w:p>
     <w:p>
@@ -1201,15 +1246,7 @@
         </w:numPr>
       </w:pPr>
       <w:r>
-        <w:t xml:space="preserve">Many functions work with the native “table” data type, </w:t>
-      </w:r>
-      <w:proofErr w:type="gramStart"/>
-      <w:r>
-        <w:t>i.e.</w:t>
-      </w:r>
-      <w:proofErr w:type="gramEnd"/>
-      <w:r>
-        <w:t xml:space="preserve"> no need to covert to array for functions to work. Go through the script and refer to documentation to optimize the scripts. Some examples are provided below</w:t>
+        <w:t>Many functions work with the native “table” data type, i.e. no need to covert to array for functions to work. Go through the script and refer to documentation to optimize the scripts. Some examples are provided below</w:t>
       </w:r>
     </w:p>
     <w:p>
@@ -1257,15 +1294,7 @@
         </w:numPr>
       </w:pPr>
       <w:r>
-        <w:t>Creating data with labels – you mentioned that was done in Python, can you say more? (</w:t>
-      </w:r>
-      <w:proofErr w:type="gramStart"/>
-      <w:r>
-        <w:t>is</w:t>
-      </w:r>
-      <w:proofErr w:type="gramEnd"/>
-      <w:r>
-        <w:t xml:space="preserve"> it possible to do this all in MATLAB?)</w:t>
+        <w:t>Creating data with labels – you mentioned that was done in Python, can you say more? (is it possible to do this all in MATLAB?)</w:t>
       </w:r>
     </w:p>
     <w:p>
@@ -1327,23 +1356,7 @@
         </w:numPr>
       </w:pPr>
       <w:r>
-        <w:t xml:space="preserve">Plot data: </w:t>
-      </w:r>
-      <w:proofErr w:type="gramStart"/>
-      <w:r>
-        <w:t>scatter(</w:t>
-      </w:r>
-      <w:proofErr w:type="gramEnd"/>
-      <w:r>
-        <w:t xml:space="preserve">) and many other MATLAB functions work with the “table” data structure. </w:t>
-      </w:r>
-      <w:proofErr w:type="gramStart"/>
-      <w:r>
-        <w:t>Take a look</w:t>
-      </w:r>
-      <w:proofErr w:type="gramEnd"/>
-      <w:r>
-        <w:t xml:space="preserve"> and consider avoiding loops: </w:t>
+        <w:t xml:space="preserve">Plot data: scatter() and many other MATLAB functions work with the “table” data structure. Take a look and consider avoiding loops: </w:t>
       </w:r>
       <w:hyperlink r:id="rId14" w:history="1">
         <w:r>
@@ -1393,19 +1406,7 @@
           <w:rPr>
             <w:rStyle w:val="Hyperlink"/>
           </w:rPr>
-          <w:t>https://www.mathworks.c</w:t>
-        </w:r>
-        <w:r>
-          <w:rPr>
-            <w:rStyle w:val="Hyperlink"/>
-          </w:rPr>
-          <w:t>o</w:t>
-        </w:r>
-        <w:r>
-          <w:rPr>
-            <w:rStyle w:val="Hyperlink"/>
-          </w:rPr>
-          <w:t>m/matlabcentral/fileexchange/75168-oversampling-imbalanced-data-smote-related-algorithms</w:t>
+          <w:t>https://www.mathworks.com/matlabcentral/fileexchange/75168-oversampling-imbalanced-data-smote-related-algorithms</w:t>
         </w:r>
       </w:hyperlink>
     </w:p>
@@ -1414,15 +1415,7 @@
         <w:pStyle w:val="ListParagraph"/>
       </w:pPr>
       <w:r>
-        <w:t xml:space="preserve">It’s also okay to include the functions directly in your repo </w:t>
-      </w:r>
-      <w:proofErr w:type="gramStart"/>
-      <w:r>
-        <w:t>as long as</w:t>
-      </w:r>
-      <w:proofErr w:type="gramEnd"/>
-      <w:r>
-        <w:t xml:space="preserve"> they are properly referenced </w:t>
+        <w:t xml:space="preserve">It’s also okay to include the functions directly in your repo as long as they are properly referenced </w:t>
       </w:r>
     </w:p>
     <w:p>
@@ -1524,6 +1517,7 @@
         </w:numPr>
       </w:pPr>
       <w:r>
+        <w:lastRenderedPageBreak/>
         <w:t>Maybe good to break down and blend text description and code together. I will expla</w:t>
       </w:r>
       <w:r>
@@ -1542,16 +1536,7 @@
         </w:numPr>
       </w:pPr>
       <w:r>
-        <w:lastRenderedPageBreak/>
-        <w:t xml:space="preserve">I like how things are broken down in the original Python code, </w:t>
-      </w:r>
-      <w:proofErr w:type="gramStart"/>
-      <w:r>
-        <w:t>i.e.</w:t>
-      </w:r>
-      <w:proofErr w:type="gramEnd"/>
-      <w:r>
-        <w:t xml:space="preserve"> solution file shows how you can write everything using NumPy to how you can directly call a built-in function. Please consider doing something similar here.</w:t>
+        <w:t>I like how things are broken down in the original Python code, i.e. solution file shows how you can write everything using NumPy to how you can directly call a built-in function. Please consider doing something similar here.</w:t>
       </w:r>
     </w:p>
     <w:p>
@@ -1798,23 +1783,1461 @@
           <w:bCs/>
         </w:rPr>
       </w:pPr>
-      <w:proofErr w:type="gramStart"/>
       <w:r>
         <w:rPr>
           <w:b/>
           <w:bCs/>
         </w:rPr>
-        <w:t>Also</w:t>
-      </w:r>
-      <w:proofErr w:type="gramEnd"/>
-      <w:r>
+        <w:t>Also for case studies in general, make sure Ayan has a pass at it as she’s the chemical engineering expert.</w:t>
+      </w:r>
+    </w:p>
+    <w:p>
+      <w:pPr>
         <w:rPr>
           <w:b/>
           <w:bCs/>
         </w:rPr>
-        <w:t xml:space="preserve"> for case studies in general, make sure Ayan has a pass at it as she’s the chemical engineering expert.</w:t>
-      </w:r>
-    </w:p>
+      </w:pPr>
+      <w:r>
+        <w:rPr>
+          <w:b/>
+          <w:bCs/>
+        </w:rPr>
+        <w:br w:type="page"/>
+      </w:r>
+    </w:p>
+    <w:p>
+      <w:pPr>
+        <w:pStyle w:val="Heading1"/>
+      </w:pPr>
+      <w:bookmarkStart w:id="2" w:name="_Toc131761868"/>
+      <w:r>
+        <w:lastRenderedPageBreak/>
+        <w:t>Apr 7, 2023</w:t>
+      </w:r>
+      <w:bookmarkEnd w:id="2"/>
+    </w:p>
+    <w:p>
+      <w:pPr>
+        <w:pStyle w:val="paragraph"/>
+        <w:spacing w:before="0" w:beforeAutospacing="0" w:after="0" w:afterAutospacing="0"/>
+        <w:textAlignment w:val="baseline"/>
+        <w:rPr>
+          <w:rFonts w:ascii="Segoe UI" w:hAnsi="Segoe UI" w:cs="Segoe UI"/>
+          <w:sz w:val="18"/>
+          <w:szCs w:val="18"/>
+        </w:rPr>
+      </w:pPr>
+      <w:r>
+        <w:rPr>
+          <w:rStyle w:val="normaltextrun"/>
+          <w:rFonts w:ascii="Calibri" w:hAnsi="Calibri" w:cs="Calibri"/>
+          <w:b/>
+          <w:bCs/>
+          <w:sz w:val="22"/>
+          <w:szCs w:val="22"/>
+        </w:rPr>
+        <w:t>Bit_Classification_Ready4Validation</w:t>
+      </w:r>
+      <w:r>
+        <w:rPr>
+          <w:rStyle w:val="eop"/>
+          <w:rFonts w:ascii="Calibri" w:hAnsi="Calibri" w:cs="Calibri"/>
+          <w:sz w:val="22"/>
+          <w:szCs w:val="22"/>
+        </w:rPr>
+        <w:t> </w:t>
+      </w:r>
+    </w:p>
+    <w:p>
+      <w:pPr>
+        <w:pStyle w:val="paragraph"/>
+        <w:spacing w:before="0" w:beforeAutospacing="0" w:after="0" w:afterAutospacing="0"/>
+        <w:textAlignment w:val="baseline"/>
+        <w:rPr>
+          <w:rFonts w:ascii="Segoe UI" w:hAnsi="Segoe UI" w:cs="Segoe UI"/>
+          <w:sz w:val="18"/>
+          <w:szCs w:val="18"/>
+        </w:rPr>
+      </w:pPr>
+      <w:r>
+        <w:rPr>
+          <w:rStyle w:val="normaltextrun"/>
+          <w:rFonts w:ascii="Calibri" w:hAnsi="Calibri" w:cs="Calibri"/>
+          <w:b/>
+          <w:bCs/>
+          <w:sz w:val="22"/>
+          <w:szCs w:val="22"/>
+        </w:rPr>
+        <w:t>Neural Network</w:t>
+      </w:r>
+      <w:r>
+        <w:rPr>
+          <w:rStyle w:val="eop"/>
+          <w:rFonts w:ascii="Calibri" w:hAnsi="Calibri" w:cs="Calibri"/>
+          <w:sz w:val="22"/>
+          <w:szCs w:val="22"/>
+        </w:rPr>
+        <w:t> </w:t>
+      </w:r>
+    </w:p>
+    <w:p>
+      <w:pPr>
+        <w:pStyle w:val="paragraph"/>
+        <w:spacing w:before="0" w:beforeAutospacing="0" w:after="0" w:afterAutospacing="0"/>
+        <w:textAlignment w:val="baseline"/>
+        <w:rPr>
+          <w:rFonts w:ascii="Segoe UI" w:hAnsi="Segoe UI" w:cs="Segoe UI"/>
+          <w:sz w:val="18"/>
+          <w:szCs w:val="18"/>
+        </w:rPr>
+      </w:pPr>
+      <w:r>
+        <w:rPr>
+          <w:rStyle w:val="normaltextrun"/>
+          <w:rFonts w:ascii="Calibri" w:hAnsi="Calibri" w:cs="Calibri"/>
+          <w:sz w:val="22"/>
+          <w:szCs w:val="22"/>
+        </w:rPr>
+        <w:t>Does training time go up for each larger value of the hyperparameter?</w:t>
+      </w:r>
+      <w:r>
+        <w:rPr>
+          <w:rStyle w:val="eop"/>
+          <w:rFonts w:ascii="Calibri" w:hAnsi="Calibri" w:cs="Calibri"/>
+          <w:sz w:val="22"/>
+          <w:szCs w:val="22"/>
+        </w:rPr>
+        <w:t> </w:t>
+      </w:r>
+    </w:p>
+    <w:p>
+      <w:pPr>
+        <w:pStyle w:val="paragraph"/>
+        <w:spacing w:before="0" w:beforeAutospacing="0" w:after="0" w:afterAutospacing="0"/>
+        <w:textAlignment w:val="baseline"/>
+        <w:rPr>
+          <w:rFonts w:ascii="Segoe UI" w:hAnsi="Segoe UI" w:cs="Segoe UI"/>
+          <w:sz w:val="18"/>
+          <w:szCs w:val="18"/>
+        </w:rPr>
+      </w:pPr>
+      <w:r>
+        <w:rPr>
+          <w:rStyle w:val="normaltextrun"/>
+          <w:rFonts w:ascii="Calibri" w:hAnsi="Calibri" w:cs="Calibri"/>
+          <w:sz w:val="22"/>
+          <w:szCs w:val="22"/>
+        </w:rPr>
+        <w:t>Make sure to spell MATLAB right, all capital.</w:t>
+      </w:r>
+      <w:r>
+        <w:rPr>
+          <w:rStyle w:val="eop"/>
+          <w:rFonts w:ascii="Calibri" w:hAnsi="Calibri" w:cs="Calibri"/>
+          <w:sz w:val="22"/>
+          <w:szCs w:val="22"/>
+        </w:rPr>
+        <w:t> </w:t>
+      </w:r>
+    </w:p>
+    <w:p>
+      <w:pPr>
+        <w:pStyle w:val="paragraph"/>
+        <w:spacing w:before="0" w:beforeAutospacing="0" w:after="0" w:afterAutospacing="0"/>
+        <w:textAlignment w:val="baseline"/>
+        <w:rPr>
+          <w:rFonts w:ascii="Segoe UI" w:hAnsi="Segoe UI" w:cs="Segoe UI"/>
+          <w:sz w:val="18"/>
+          <w:szCs w:val="18"/>
+        </w:rPr>
+      </w:pPr>
+      <w:r>
+        <w:rPr>
+          <w:rStyle w:val="normaltextrun"/>
+          <w:rFonts w:ascii="Calibri" w:hAnsi="Calibri" w:cs="Calibri"/>
+          <w:sz w:val="22"/>
+          <w:szCs w:val="22"/>
+        </w:rPr>
+        <w:t>Nice job in explaining interactive workflow. </w:t>
+      </w:r>
+      <w:r>
+        <w:rPr>
+          <w:rStyle w:val="eop"/>
+          <w:rFonts w:ascii="Calibri" w:hAnsi="Calibri" w:cs="Calibri"/>
+          <w:sz w:val="22"/>
+          <w:szCs w:val="22"/>
+        </w:rPr>
+        <w:t> </w:t>
+      </w:r>
+    </w:p>
+    <w:p>
+      <w:pPr>
+        <w:pStyle w:val="paragraph"/>
+        <w:spacing w:before="0" w:beforeAutospacing="0" w:after="0" w:afterAutospacing="0"/>
+        <w:textAlignment w:val="baseline"/>
+        <w:rPr>
+          <w:rFonts w:ascii="Segoe UI" w:hAnsi="Segoe UI" w:cs="Segoe UI"/>
+          <w:sz w:val="18"/>
+          <w:szCs w:val="18"/>
+        </w:rPr>
+      </w:pPr>
+      <w:r>
+        <w:rPr>
+          <w:rStyle w:val="normaltextrun"/>
+          <w:rFonts w:ascii="Calibri" w:hAnsi="Calibri" w:cs="Calibri"/>
+          <w:sz w:val="22"/>
+          <w:szCs w:val="22"/>
+        </w:rPr>
+        <w:t xml:space="preserve">For training times you indicated, please include computer specs (whether training was done on a </w:t>
+      </w:r>
+      <w:proofErr w:type="spellStart"/>
+      <w:r>
+        <w:rPr>
+          <w:rStyle w:val="normaltextrun"/>
+          <w:rFonts w:ascii="Calibri" w:hAnsi="Calibri" w:cs="Calibri"/>
+          <w:sz w:val="22"/>
+          <w:szCs w:val="22"/>
+        </w:rPr>
+        <w:t>cpu</w:t>
+      </w:r>
+      <w:proofErr w:type="spellEnd"/>
+      <w:r>
+        <w:rPr>
+          <w:rStyle w:val="normaltextrun"/>
+          <w:rFonts w:ascii="Calibri" w:hAnsi="Calibri" w:cs="Calibri"/>
+          <w:sz w:val="22"/>
+          <w:szCs w:val="22"/>
+        </w:rPr>
+        <w:t xml:space="preserve">, </w:t>
+      </w:r>
+      <w:proofErr w:type="spellStart"/>
+      <w:r>
+        <w:rPr>
+          <w:rStyle w:val="normaltextrun"/>
+          <w:rFonts w:ascii="Calibri" w:hAnsi="Calibri" w:cs="Calibri"/>
+          <w:sz w:val="22"/>
+          <w:szCs w:val="22"/>
+        </w:rPr>
+        <w:t>gpu</w:t>
+      </w:r>
+      <w:proofErr w:type="spellEnd"/>
+      <w:r>
+        <w:rPr>
+          <w:rStyle w:val="normaltextrun"/>
+          <w:rFonts w:ascii="Calibri" w:hAnsi="Calibri" w:cs="Calibri"/>
+          <w:sz w:val="22"/>
+          <w:szCs w:val="22"/>
+        </w:rPr>
+        <w:t xml:space="preserve"> etc.)</w:t>
+      </w:r>
+      <w:r>
+        <w:rPr>
+          <w:rStyle w:val="eop"/>
+          <w:rFonts w:ascii="Calibri" w:hAnsi="Calibri" w:cs="Calibri"/>
+          <w:sz w:val="22"/>
+          <w:szCs w:val="22"/>
+        </w:rPr>
+        <w:t> </w:t>
+      </w:r>
+    </w:p>
+    <w:p>
+      <w:pPr>
+        <w:pStyle w:val="paragraph"/>
+        <w:spacing w:before="0" w:beforeAutospacing="0" w:after="0" w:afterAutospacing="0"/>
+        <w:textAlignment w:val="baseline"/>
+        <w:rPr>
+          <w:rFonts w:ascii="Segoe UI" w:hAnsi="Segoe UI" w:cs="Segoe UI"/>
+          <w:sz w:val="18"/>
+          <w:szCs w:val="18"/>
+        </w:rPr>
+      </w:pPr>
+      <w:r>
+        <w:rPr>
+          <w:rStyle w:val="normaltextrun"/>
+          <w:rFonts w:ascii="Calibri" w:hAnsi="Calibri" w:cs="Calibri"/>
+          <w:sz w:val="22"/>
+          <w:szCs w:val="22"/>
+        </w:rPr>
+        <w:t>In Python version of bit classification, there is reflections etc. in the data augmentation step. You did that for concrete example, but I didn’t see it for the bit classification. Please add preprocessing.</w:t>
+      </w:r>
+      <w:r>
+        <w:rPr>
+          <w:rStyle w:val="eop"/>
+          <w:rFonts w:ascii="Calibri" w:hAnsi="Calibri" w:cs="Calibri"/>
+          <w:sz w:val="22"/>
+          <w:szCs w:val="22"/>
+        </w:rPr>
+        <w:t> </w:t>
+      </w:r>
+    </w:p>
+    <w:p>
+      <w:pPr>
+        <w:pStyle w:val="paragraph"/>
+        <w:spacing w:before="0" w:beforeAutospacing="0" w:after="0" w:afterAutospacing="0"/>
+        <w:textAlignment w:val="baseline"/>
+        <w:rPr>
+          <w:rFonts w:ascii="Segoe UI" w:hAnsi="Segoe UI" w:cs="Segoe UI"/>
+          <w:sz w:val="18"/>
+          <w:szCs w:val="18"/>
+        </w:rPr>
+      </w:pPr>
+      <w:r>
+        <w:rPr>
+          <w:rStyle w:val="normaltextrun"/>
+          <w:rFonts w:ascii="Calibri" w:hAnsi="Calibri" w:cs="Calibri"/>
+          <w:b/>
+          <w:bCs/>
+          <w:sz w:val="22"/>
+          <w:szCs w:val="22"/>
+        </w:rPr>
+        <w:t>Before Concrete Activity:</w:t>
+      </w:r>
+      <w:r>
+        <w:rPr>
+          <w:rStyle w:val="eop"/>
+          <w:rFonts w:ascii="Calibri" w:hAnsi="Calibri" w:cs="Calibri"/>
+          <w:sz w:val="22"/>
+          <w:szCs w:val="22"/>
+        </w:rPr>
+        <w:t> </w:t>
+      </w:r>
+    </w:p>
+    <w:p>
+      <w:pPr>
+        <w:pStyle w:val="paragraph"/>
+        <w:spacing w:before="0" w:beforeAutospacing="0" w:after="0" w:afterAutospacing="0"/>
+        <w:textAlignment w:val="baseline"/>
+        <w:rPr>
+          <w:rFonts w:ascii="Segoe UI" w:hAnsi="Segoe UI" w:cs="Segoe UI"/>
+          <w:sz w:val="18"/>
+          <w:szCs w:val="18"/>
+        </w:rPr>
+      </w:pPr>
+      <w:r>
+        <w:rPr>
+          <w:rStyle w:val="normaltextrun"/>
+          <w:rFonts w:ascii="Calibri" w:hAnsi="Calibri" w:cs="Calibri"/>
+          <w:sz w:val="22"/>
+          <w:szCs w:val="22"/>
+        </w:rPr>
+        <w:t>Python code has sections about Hyperparameter tuning and validation accuracy. I didn’t see those in the Live Script. Please add them. You can also mention “Experiment Manager” for Hyperparameter tuning.</w:t>
+      </w:r>
+      <w:r>
+        <w:rPr>
+          <w:rStyle w:val="eop"/>
+          <w:rFonts w:ascii="Calibri" w:hAnsi="Calibri" w:cs="Calibri"/>
+          <w:sz w:val="22"/>
+          <w:szCs w:val="22"/>
+        </w:rPr>
+        <w:t> </w:t>
+      </w:r>
+    </w:p>
+    <w:p>
+      <w:pPr>
+        <w:pStyle w:val="paragraph"/>
+        <w:spacing w:before="0" w:beforeAutospacing="0" w:after="0" w:afterAutospacing="0"/>
+        <w:textAlignment w:val="baseline"/>
+        <w:rPr>
+          <w:rFonts w:ascii="Segoe UI" w:hAnsi="Segoe UI" w:cs="Segoe UI"/>
+          <w:sz w:val="18"/>
+          <w:szCs w:val="18"/>
+        </w:rPr>
+      </w:pPr>
+      <w:r>
+        <w:rPr>
+          <w:rStyle w:val="normaltextrun"/>
+          <w:rFonts w:ascii="Calibri" w:hAnsi="Calibri" w:cs="Calibri"/>
+          <w:b/>
+          <w:bCs/>
+          <w:sz w:val="22"/>
+          <w:szCs w:val="22"/>
+        </w:rPr>
+        <w:t>DrawClassification_Ready4Validation</w:t>
+      </w:r>
+      <w:r>
+        <w:rPr>
+          <w:rStyle w:val="eop"/>
+          <w:rFonts w:ascii="Calibri" w:hAnsi="Calibri" w:cs="Calibri"/>
+          <w:sz w:val="22"/>
+          <w:szCs w:val="22"/>
+        </w:rPr>
+        <w:t> </w:t>
+      </w:r>
+    </w:p>
+    <w:p>
+      <w:pPr>
+        <w:pStyle w:val="paragraph"/>
+        <w:spacing w:before="0" w:beforeAutospacing="0" w:after="0" w:afterAutospacing="0"/>
+        <w:textAlignment w:val="baseline"/>
+        <w:rPr>
+          <w:rFonts w:ascii="Segoe UI" w:hAnsi="Segoe UI" w:cs="Segoe UI"/>
+          <w:sz w:val="18"/>
+          <w:szCs w:val="18"/>
+        </w:rPr>
+      </w:pPr>
+      <w:r>
+        <w:rPr>
+          <w:rStyle w:val="normaltextrun"/>
+          <w:rFonts w:ascii="Calibri" w:hAnsi="Calibri" w:cs="Calibri"/>
+          <w:sz w:val="22"/>
+          <w:szCs w:val="22"/>
+        </w:rPr>
+        <w:t>In Python version, user specifies the points by drawing them. We mentioned using</w:t>
+      </w:r>
+      <w:hyperlink r:id="rId17" w:tgtFrame="_blank" w:history="1">
+        <w:r>
+          <w:rPr>
+            <w:rStyle w:val="normaltextrun"/>
+            <w:rFonts w:ascii="Calibri" w:hAnsi="Calibri" w:cs="Calibri"/>
+            <w:color w:val="0563C1"/>
+            <w:sz w:val="22"/>
+            <w:szCs w:val="22"/>
+            <w:u w:val="single"/>
+          </w:rPr>
+          <w:t xml:space="preserve"> </w:t>
+        </w:r>
+        <w:proofErr w:type="spellStart"/>
+        <w:r>
+          <w:rPr>
+            <w:rStyle w:val="normaltextrun"/>
+            <w:rFonts w:ascii="Calibri" w:hAnsi="Calibri" w:cs="Calibri"/>
+            <w:color w:val="0563C1"/>
+            <w:sz w:val="22"/>
+            <w:szCs w:val="22"/>
+            <w:u w:val="single"/>
+          </w:rPr>
+          <w:t>getpts</w:t>
+        </w:r>
+        <w:proofErr w:type="spellEnd"/>
+      </w:hyperlink>
+      <w:r>
+        <w:rPr>
+          <w:rStyle w:val="normaltextrun"/>
+          <w:rFonts w:ascii="Calibri" w:hAnsi="Calibri" w:cs="Calibri"/>
+          <w:sz w:val="22"/>
+          <w:szCs w:val="22"/>
+        </w:rPr>
+        <w:t xml:space="preserve"> function for that. Did you try it? Didn’t it work as you expected? Is that why use used saved data set?</w:t>
+      </w:r>
+      <w:r>
+        <w:rPr>
+          <w:rStyle w:val="eop"/>
+          <w:rFonts w:ascii="Calibri" w:hAnsi="Calibri" w:cs="Calibri"/>
+          <w:sz w:val="22"/>
+          <w:szCs w:val="22"/>
+        </w:rPr>
+        <w:t> </w:t>
+      </w:r>
+    </w:p>
+    <w:p>
+      <w:pPr>
+        <w:pStyle w:val="paragraph"/>
+        <w:spacing w:before="0" w:beforeAutospacing="0" w:after="0" w:afterAutospacing="0"/>
+        <w:textAlignment w:val="baseline"/>
+        <w:rPr>
+          <w:rFonts w:ascii="Segoe UI" w:hAnsi="Segoe UI" w:cs="Segoe UI"/>
+          <w:sz w:val="18"/>
+          <w:szCs w:val="18"/>
+        </w:rPr>
+      </w:pPr>
+      <w:r>
+        <w:rPr>
+          <w:rStyle w:val="normaltextrun"/>
+          <w:rFonts w:ascii="Calibri" w:hAnsi="Calibri" w:cs="Calibri"/>
+          <w:sz w:val="22"/>
+          <w:szCs w:val="22"/>
+        </w:rPr>
+        <w:t>It is nice that you mentioned classification learner app. You can also mention how different models can be trained in parallel using this app.</w:t>
+      </w:r>
+      <w:r>
+        <w:rPr>
+          <w:rStyle w:val="eop"/>
+          <w:rFonts w:ascii="Calibri" w:hAnsi="Calibri" w:cs="Calibri"/>
+          <w:sz w:val="22"/>
+          <w:szCs w:val="22"/>
+        </w:rPr>
+        <w:t> </w:t>
+      </w:r>
+    </w:p>
+    <w:p>
+      <w:pPr>
+        <w:pStyle w:val="paragraph"/>
+        <w:spacing w:before="0" w:beforeAutospacing="0" w:after="0" w:afterAutospacing="0"/>
+        <w:textAlignment w:val="baseline"/>
+        <w:rPr>
+          <w:rFonts w:ascii="Segoe UI" w:hAnsi="Segoe UI" w:cs="Segoe UI"/>
+          <w:sz w:val="18"/>
+          <w:szCs w:val="18"/>
+        </w:rPr>
+      </w:pPr>
+      <w:r>
+        <w:rPr>
+          <w:rStyle w:val="normaltextrun"/>
+          <w:rFonts w:ascii="Calibri" w:hAnsi="Calibri" w:cs="Calibri"/>
+          <w:b/>
+          <w:bCs/>
+          <w:sz w:val="22"/>
+          <w:szCs w:val="22"/>
+        </w:rPr>
+        <w:t>SoilClassification_Ready4Validation</w:t>
+      </w:r>
+      <w:r>
+        <w:rPr>
+          <w:rStyle w:val="eop"/>
+          <w:rFonts w:ascii="Calibri" w:hAnsi="Calibri" w:cs="Calibri"/>
+          <w:sz w:val="22"/>
+          <w:szCs w:val="22"/>
+        </w:rPr>
+        <w:t> </w:t>
+      </w:r>
+    </w:p>
+    <w:p>
+      <w:pPr>
+        <w:pStyle w:val="paragraph"/>
+        <w:spacing w:before="0" w:beforeAutospacing="0" w:after="0" w:afterAutospacing="0"/>
+        <w:textAlignment w:val="baseline"/>
+        <w:rPr>
+          <w:rFonts w:ascii="Segoe UI" w:hAnsi="Segoe UI" w:cs="Segoe UI"/>
+          <w:sz w:val="18"/>
+          <w:szCs w:val="18"/>
+        </w:rPr>
+      </w:pPr>
+      <w:r>
+        <w:rPr>
+          <w:rStyle w:val="normaltextrun"/>
+          <w:rFonts w:ascii="Calibri" w:hAnsi="Calibri" w:cs="Calibri"/>
+          <w:sz w:val="22"/>
+          <w:szCs w:val="22"/>
+        </w:rPr>
+        <w:t>Make sure to spell MATLAB correctly (should be all capital).</w:t>
+      </w:r>
+      <w:r>
+        <w:rPr>
+          <w:rStyle w:val="eop"/>
+          <w:rFonts w:ascii="Calibri" w:hAnsi="Calibri" w:cs="Calibri"/>
+          <w:sz w:val="22"/>
+          <w:szCs w:val="22"/>
+        </w:rPr>
+        <w:t> </w:t>
+      </w:r>
+    </w:p>
+    <w:p>
+      <w:pPr>
+        <w:pStyle w:val="paragraph"/>
+        <w:spacing w:before="0" w:beforeAutospacing="0" w:after="0" w:afterAutospacing="0"/>
+        <w:textAlignment w:val="baseline"/>
+        <w:rPr>
+          <w:rFonts w:ascii="Segoe UI" w:hAnsi="Segoe UI" w:cs="Segoe UI"/>
+          <w:sz w:val="18"/>
+          <w:szCs w:val="18"/>
+        </w:rPr>
+      </w:pPr>
+      <w:r>
+        <w:rPr>
+          <w:rStyle w:val="normaltextrun"/>
+          <w:rFonts w:ascii="Calibri" w:hAnsi="Calibri" w:cs="Calibri"/>
+          <w:sz w:val="22"/>
+          <w:szCs w:val="22"/>
+        </w:rPr>
+        <w:t xml:space="preserve">Maybe you can also mention that different CNNs you use take different input sizes, that’s why you are rescaling your images to a certain size using </w:t>
+      </w:r>
+      <w:proofErr w:type="spellStart"/>
+      <w:r>
+        <w:rPr>
+          <w:rStyle w:val="normaltextrun"/>
+          <w:rFonts w:ascii="Calibri" w:hAnsi="Calibri" w:cs="Calibri"/>
+          <w:sz w:val="22"/>
+          <w:szCs w:val="22"/>
+        </w:rPr>
+        <w:t>augmentedImageDatastore</w:t>
+      </w:r>
+      <w:proofErr w:type="spellEnd"/>
+      <w:r>
+        <w:rPr>
+          <w:rStyle w:val="normaltextrun"/>
+          <w:rFonts w:ascii="Calibri" w:hAnsi="Calibri" w:cs="Calibri"/>
+          <w:sz w:val="22"/>
+          <w:szCs w:val="22"/>
+        </w:rPr>
+        <w:t>.</w:t>
+      </w:r>
+      <w:r>
+        <w:rPr>
+          <w:rStyle w:val="eop"/>
+          <w:rFonts w:ascii="Calibri" w:hAnsi="Calibri" w:cs="Calibri"/>
+          <w:sz w:val="22"/>
+          <w:szCs w:val="22"/>
+        </w:rPr>
+        <w:t> </w:t>
+      </w:r>
+    </w:p>
+    <w:p>
+      <w:pPr>
+        <w:pStyle w:val="paragraph"/>
+        <w:spacing w:before="0" w:beforeAutospacing="0" w:after="0" w:afterAutospacing="0"/>
+        <w:textAlignment w:val="baseline"/>
+        <w:rPr>
+          <w:rFonts w:ascii="Segoe UI" w:hAnsi="Segoe UI" w:cs="Segoe UI"/>
+          <w:sz w:val="18"/>
+          <w:szCs w:val="18"/>
+        </w:rPr>
+      </w:pPr>
+      <w:r>
+        <w:rPr>
+          <w:rStyle w:val="normaltextrun"/>
+          <w:rFonts w:ascii="Calibri" w:hAnsi="Calibri" w:cs="Calibri"/>
+          <w:sz w:val="22"/>
+          <w:szCs w:val="22"/>
+        </w:rPr>
+        <w:t>You can get the arrows straight in the network image. </w:t>
+      </w:r>
+      <w:r>
+        <w:rPr>
+          <w:rStyle w:val="eop"/>
+          <w:rFonts w:ascii="Calibri" w:hAnsi="Calibri" w:cs="Calibri"/>
+          <w:sz w:val="22"/>
+          <w:szCs w:val="22"/>
+        </w:rPr>
+        <w:t> </w:t>
+      </w:r>
+    </w:p>
+    <w:p>
+      <w:pPr>
+        <w:pStyle w:val="paragraph"/>
+        <w:spacing w:before="0" w:beforeAutospacing="0" w:after="0" w:afterAutospacing="0"/>
+        <w:textAlignment w:val="baseline"/>
+        <w:rPr>
+          <w:rFonts w:ascii="Segoe UI" w:hAnsi="Segoe UI" w:cs="Segoe UI"/>
+          <w:sz w:val="18"/>
+          <w:szCs w:val="18"/>
+        </w:rPr>
+      </w:pPr>
+      <w:r>
+        <w:rPr>
+          <w:rStyle w:val="normaltextrun"/>
+          <w:rFonts w:ascii="Calibri" w:hAnsi="Calibri" w:cs="Calibri"/>
+          <w:sz w:val="22"/>
+          <w:szCs w:val="22"/>
+        </w:rPr>
+        <w:t>Nice that you mentioned Deep Network Designer and good use of screenshots.</w:t>
+      </w:r>
+      <w:r>
+        <w:rPr>
+          <w:rStyle w:val="eop"/>
+          <w:rFonts w:ascii="Calibri" w:hAnsi="Calibri" w:cs="Calibri"/>
+          <w:sz w:val="22"/>
+          <w:szCs w:val="22"/>
+        </w:rPr>
+        <w:t> </w:t>
+      </w:r>
+    </w:p>
+    <w:p>
+      <w:pPr>
+        <w:pStyle w:val="paragraph"/>
+        <w:spacing w:before="0" w:beforeAutospacing="0" w:after="0" w:afterAutospacing="0"/>
+        <w:textAlignment w:val="baseline"/>
+        <w:rPr>
+          <w:rFonts w:ascii="Segoe UI" w:hAnsi="Segoe UI" w:cs="Segoe UI"/>
+          <w:sz w:val="18"/>
+          <w:szCs w:val="18"/>
+        </w:rPr>
+      </w:pPr>
+      <w:r>
+        <w:rPr>
+          <w:rStyle w:val="normaltextrun"/>
+          <w:rFonts w:ascii="Calibri" w:hAnsi="Calibri" w:cs="Calibri"/>
+          <w:sz w:val="22"/>
+          <w:szCs w:val="22"/>
+        </w:rPr>
+        <w:t>“Ignore warning” -&gt; what was the warning, maybe you can tell why it doesn’t matter?</w:t>
+      </w:r>
+      <w:r>
+        <w:rPr>
+          <w:rStyle w:val="eop"/>
+          <w:rFonts w:ascii="Calibri" w:hAnsi="Calibri" w:cs="Calibri"/>
+          <w:sz w:val="22"/>
+          <w:szCs w:val="22"/>
+        </w:rPr>
+        <w:t> </w:t>
+      </w:r>
+    </w:p>
+    <w:p>
+      <w:pPr>
+        <w:pStyle w:val="paragraph"/>
+        <w:spacing w:before="0" w:beforeAutospacing="0" w:after="0" w:afterAutospacing="0"/>
+        <w:textAlignment w:val="baseline"/>
+        <w:rPr>
+          <w:rFonts w:ascii="Segoe UI" w:hAnsi="Segoe UI" w:cs="Segoe UI"/>
+          <w:sz w:val="18"/>
+          <w:szCs w:val="18"/>
+        </w:rPr>
+      </w:pPr>
+      <w:r>
+        <w:rPr>
+          <w:rStyle w:val="eop"/>
+          <w:rFonts w:ascii="Calibri" w:hAnsi="Calibri" w:cs="Calibri"/>
+          <w:sz w:val="22"/>
+          <w:szCs w:val="22"/>
+        </w:rPr>
+        <w:t> </w:t>
+      </w:r>
+    </w:p>
+    <w:p>
+      <w:pPr>
+        <w:pStyle w:val="paragraph"/>
+        <w:spacing w:before="0" w:beforeAutospacing="0" w:after="0" w:afterAutospacing="0"/>
+        <w:textAlignment w:val="baseline"/>
+        <w:rPr>
+          <w:rFonts w:ascii="Segoe UI" w:hAnsi="Segoe UI" w:cs="Segoe UI"/>
+          <w:sz w:val="18"/>
+          <w:szCs w:val="18"/>
+        </w:rPr>
+      </w:pPr>
+      <w:r>
+        <w:rPr>
+          <w:rStyle w:val="eop"/>
+          <w:rFonts w:ascii="Calibri" w:hAnsi="Calibri" w:cs="Calibri"/>
+          <w:sz w:val="22"/>
+          <w:szCs w:val="22"/>
+        </w:rPr>
+        <w:t> </w:t>
+      </w:r>
+    </w:p>
+    <w:p>
+      <w:pPr>
+        <w:rPr>
+          <w:b/>
+          <w:bCs/>
+        </w:rPr>
+      </w:pPr>
+      <w:r>
+        <w:rPr>
+          <w:b/>
+          <w:bCs/>
+        </w:rPr>
+        <w:t>Soil_Classification_Ready4Validation</w:t>
+      </w:r>
+    </w:p>
+    <w:p>
+      <w:pPr>
+        <w:pStyle w:val="ListParagraph"/>
+        <w:numPr>
+          <w:ilvl w:val="0"/>
+          <w:numId w:val="14"/>
+        </w:numPr>
+      </w:pPr>
+      <w:r>
+        <w:t>Consider referring to MATLAB documentation when applicable</w:t>
+      </w:r>
+      <w:r>
+        <w:t xml:space="preserve">, for example: </w:t>
+      </w:r>
+      <w:hyperlink r:id="rId18" w:history="1">
+        <w:r>
+          <w:rPr>
+            <w:rStyle w:val="Hyperlink"/>
+          </w:rPr>
+          <w:t>https://www.mathworks.com/help/deeplearning/ug/introduction-to-convolutional-neural-networks.html</w:t>
+        </w:r>
+      </w:hyperlink>
+      <w:r>
+        <w:t xml:space="preserve"> </w:t>
+      </w:r>
+    </w:p>
+    <w:p>
+      <w:pPr>
+        <w:pStyle w:val="ListParagraph"/>
+        <w:numPr>
+          <w:ilvl w:val="0"/>
+          <w:numId w:val="14"/>
+        </w:numPr>
+      </w:pPr>
+      <w:r>
+        <w:t xml:space="preserve">Line 12: Great use of datastore! Consider using </w:t>
+      </w:r>
+      <w:proofErr w:type="spellStart"/>
+      <w:r>
+        <w:rPr>
+          <w:b/>
+          <w:bCs/>
+        </w:rPr>
+        <w:t>filesep</w:t>
+      </w:r>
+      <w:proofErr w:type="spellEnd"/>
+      <w:r>
+        <w:t xml:space="preserve"> instead of / or \ so that the code works on all </w:t>
+      </w:r>
+      <w:proofErr w:type="gramStart"/>
+      <w:r>
+        <w:t>OS</w:t>
+      </w:r>
+      <w:proofErr w:type="gramEnd"/>
+    </w:p>
+    <w:p>
+      <w:pPr>
+        <w:pStyle w:val="ListParagraph"/>
+        <w:shd w:val="clear" w:color="auto" w:fill="F5F5F5"/>
+        <w:spacing w:after="150" w:line="270" w:lineRule="atLeast"/>
+        <w:rPr>
+          <w:rFonts w:ascii="Menlo" w:eastAsia="Times New Roman" w:hAnsi="Menlo" w:cs="Menlo"/>
+          <w:color w:val="212121"/>
+          <w:sz w:val="21"/>
+          <w:szCs w:val="21"/>
+          <w:lang w:eastAsia="zh-CN"/>
+        </w:rPr>
+      </w:pPr>
+      <w:r>
+        <w:rPr>
+          <w:rFonts w:ascii="Menlo" w:eastAsia="Times New Roman" w:hAnsi="Menlo" w:cs="Menlo"/>
+          <w:color w:val="212121"/>
+          <w:sz w:val="21"/>
+          <w:szCs w:val="21"/>
+          <w:lang w:eastAsia="zh-CN"/>
+        </w:rPr>
+        <w:t xml:space="preserve">train = </w:t>
+      </w:r>
+      <w:proofErr w:type="spellStart"/>
+      <w:r>
+        <w:rPr>
+          <w:rFonts w:ascii="Menlo" w:eastAsia="Times New Roman" w:hAnsi="Menlo" w:cs="Menlo"/>
+          <w:color w:val="212121"/>
+          <w:sz w:val="21"/>
+          <w:szCs w:val="21"/>
+          <w:lang w:eastAsia="zh-CN"/>
+        </w:rPr>
+        <w:t>imageDatastore</w:t>
+      </w:r>
+      <w:proofErr w:type="spellEnd"/>
+      <w:r>
+        <w:rPr>
+          <w:rFonts w:ascii="Menlo" w:eastAsia="Times New Roman" w:hAnsi="Menlo" w:cs="Menlo"/>
+          <w:color w:val="212121"/>
+          <w:sz w:val="21"/>
+          <w:szCs w:val="21"/>
+          <w:lang w:eastAsia="zh-CN"/>
+        </w:rPr>
+        <w:t>([</w:t>
+      </w:r>
+      <w:r>
+        <w:rPr>
+          <w:rFonts w:ascii="Menlo" w:eastAsia="Times New Roman" w:hAnsi="Menlo" w:cs="Menlo"/>
+          <w:color w:val="A709F5"/>
+          <w:sz w:val="21"/>
+          <w:szCs w:val="21"/>
+          <w:lang w:eastAsia="zh-CN"/>
+        </w:rPr>
+        <w:t>'train</w:t>
+      </w:r>
+      <w:proofErr w:type="gramStart"/>
+      <w:r>
+        <w:rPr>
+          <w:rFonts w:ascii="Menlo" w:eastAsia="Times New Roman" w:hAnsi="Menlo" w:cs="Menlo"/>
+          <w:color w:val="A709F5"/>
+          <w:sz w:val="21"/>
+          <w:szCs w:val="21"/>
+          <w:lang w:eastAsia="zh-CN"/>
+        </w:rPr>
+        <w:t>'</w:t>
+      </w:r>
+      <w:r>
+        <w:rPr>
+          <w:rFonts w:ascii="Menlo" w:eastAsia="Times New Roman" w:hAnsi="Menlo" w:cs="Menlo"/>
+          <w:color w:val="212121"/>
+          <w:sz w:val="21"/>
+          <w:szCs w:val="21"/>
+          <w:lang w:eastAsia="zh-CN"/>
+        </w:rPr>
+        <w:t>,</w:t>
+      </w:r>
+      <w:proofErr w:type="spellStart"/>
+      <w:r>
+        <w:rPr>
+          <w:rFonts w:ascii="Menlo" w:eastAsia="Times New Roman" w:hAnsi="Menlo" w:cs="Menlo"/>
+          <w:color w:val="212121"/>
+          <w:sz w:val="21"/>
+          <w:szCs w:val="21"/>
+          <w:lang w:eastAsia="zh-CN"/>
+        </w:rPr>
+        <w:t>filesep</w:t>
+      </w:r>
+      <w:proofErr w:type="spellEnd"/>
+      <w:proofErr w:type="gramEnd"/>
+      <w:r>
+        <w:rPr>
+          <w:rFonts w:ascii="Menlo" w:eastAsia="Times New Roman" w:hAnsi="Menlo" w:cs="Menlo"/>
+          <w:color w:val="212121"/>
+          <w:sz w:val="21"/>
+          <w:szCs w:val="21"/>
+          <w:lang w:eastAsia="zh-CN"/>
+        </w:rPr>
+        <w:t xml:space="preserve">], </w:t>
+      </w:r>
+      <w:r>
+        <w:rPr>
+          <w:rFonts w:ascii="Menlo" w:eastAsia="Times New Roman" w:hAnsi="Menlo" w:cs="Menlo"/>
+          <w:color w:val="A709F5"/>
+          <w:sz w:val="21"/>
+          <w:szCs w:val="21"/>
+          <w:lang w:eastAsia="zh-CN"/>
+        </w:rPr>
+        <w:t>'</w:t>
+      </w:r>
+      <w:proofErr w:type="spellStart"/>
+      <w:r>
+        <w:rPr>
+          <w:rFonts w:ascii="Menlo" w:eastAsia="Times New Roman" w:hAnsi="Menlo" w:cs="Menlo"/>
+          <w:color w:val="A709F5"/>
+          <w:sz w:val="21"/>
+          <w:szCs w:val="21"/>
+          <w:lang w:eastAsia="zh-CN"/>
+        </w:rPr>
+        <w:t>IncludeSubfolders</w:t>
+      </w:r>
+      <w:proofErr w:type="spellEnd"/>
+      <w:r>
+        <w:rPr>
+          <w:rFonts w:ascii="Menlo" w:eastAsia="Times New Roman" w:hAnsi="Menlo" w:cs="Menlo"/>
+          <w:color w:val="A709F5"/>
+          <w:sz w:val="21"/>
+          <w:szCs w:val="21"/>
+          <w:lang w:eastAsia="zh-CN"/>
+        </w:rPr>
+        <w:t>'</w:t>
+      </w:r>
+      <w:r>
+        <w:rPr>
+          <w:rFonts w:ascii="Menlo" w:eastAsia="Times New Roman" w:hAnsi="Menlo" w:cs="Menlo"/>
+          <w:color w:val="212121"/>
+          <w:sz w:val="21"/>
+          <w:szCs w:val="21"/>
+          <w:lang w:eastAsia="zh-CN"/>
+        </w:rPr>
+        <w:t>,true</w:t>
+      </w:r>
+    </w:p>
+    <w:p>
+      <w:pPr>
+        <w:pStyle w:val="ListParagraph"/>
+      </w:pPr>
+    </w:p>
+    <w:p>
+      <w:pPr>
+        <w:pStyle w:val="ListParagraph"/>
+        <w:numPr>
+          <w:ilvl w:val="0"/>
+          <w:numId w:val="14"/>
+        </w:numPr>
+      </w:pPr>
+      <w:r>
+        <w:t xml:space="preserve">Text above line 18: Add hyperlinks to deep network designer (DND) documentation: </w:t>
+      </w:r>
+      <w:hyperlink r:id="rId19" w:history="1">
+        <w:r>
+          <w:rPr>
+            <w:rStyle w:val="Hyperlink"/>
+          </w:rPr>
+          <w:t>https://www.mathworks.com/help/deeplearning/gs/get-started-with-deep-network-designer.html</w:t>
+        </w:r>
+      </w:hyperlink>
+      <w:r>
+        <w:t xml:space="preserve"> </w:t>
+      </w:r>
+    </w:p>
+    <w:p>
+      <w:pPr>
+        <w:pStyle w:val="ListParagraph"/>
+        <w:numPr>
+          <w:ilvl w:val="0"/>
+          <w:numId w:val="14"/>
+        </w:numPr>
+      </w:pPr>
+      <w:r>
+        <w:t xml:space="preserve">After line 43: Include a line of code to open </w:t>
+      </w:r>
+      <w:proofErr w:type="gramStart"/>
+      <w:r>
+        <w:t>DND</w:t>
+      </w:r>
+      <w:proofErr w:type="gramEnd"/>
+    </w:p>
+    <w:p>
+      <w:pPr>
+        <w:pStyle w:val="ListParagraph"/>
+        <w:shd w:val="clear" w:color="auto" w:fill="F5F5F5"/>
+        <w:spacing w:after="150" w:line="270" w:lineRule="atLeast"/>
+        <w:rPr>
+          <w:rFonts w:ascii="Menlo" w:eastAsia="Times New Roman" w:hAnsi="Menlo" w:cs="Menlo"/>
+          <w:color w:val="212121"/>
+          <w:sz w:val="21"/>
+          <w:szCs w:val="21"/>
+          <w:lang w:eastAsia="zh-CN"/>
+        </w:rPr>
+      </w:pPr>
+      <w:proofErr w:type="spellStart"/>
+      <w:r>
+        <w:rPr>
+          <w:rFonts w:ascii="Menlo" w:eastAsia="Times New Roman" w:hAnsi="Menlo" w:cs="Menlo"/>
+          <w:color w:val="212121"/>
+          <w:sz w:val="21"/>
+          <w:szCs w:val="21"/>
+          <w:lang w:eastAsia="zh-CN"/>
+        </w:rPr>
+        <w:t>deepNetworkDesigner</w:t>
+      </w:r>
+      <w:proofErr w:type="spellEnd"/>
+    </w:p>
+    <w:p>
+      <w:pPr>
+        <w:pStyle w:val="ListParagraph"/>
+      </w:pPr>
+    </w:p>
+    <w:p>
+      <w:pPr>
+        <w:pStyle w:val="ListParagraph"/>
+        <w:numPr>
+          <w:ilvl w:val="0"/>
+          <w:numId w:val="14"/>
+        </w:numPr>
+      </w:pPr>
+      <w:r>
+        <w:t xml:space="preserve">Can you explain line 51 - 60? </w:t>
+      </w:r>
+    </w:p>
+    <w:p>
+      <w:pPr>
+        <w:pStyle w:val="ListParagraph"/>
+        <w:numPr>
+          <w:ilvl w:val="0"/>
+          <w:numId w:val="14"/>
+        </w:numPr>
+      </w:pPr>
+      <w:r>
+        <w:t xml:space="preserve">Section model testing can be shortened, see example: </w:t>
+      </w:r>
+      <w:hyperlink r:id="rId20" w:history="1">
+        <w:r>
+          <w:rPr>
+            <w:rStyle w:val="Hyperlink"/>
+          </w:rPr>
+          <w:t>https://www.mathworks.com/help/deeplearning/ref/seriesnetwork.classify.html</w:t>
+        </w:r>
+      </w:hyperlink>
+    </w:p>
+    <w:p>
+      <w:pPr>
+        <w:pStyle w:val="ListParagraph"/>
+        <w:numPr>
+          <w:ilvl w:val="0"/>
+          <w:numId w:val="14"/>
+        </w:numPr>
+      </w:pPr>
+      <w:r>
+        <w:t xml:space="preserve">Line 100 – 137: are there ways to vectorize, </w:t>
+      </w:r>
+      <w:proofErr w:type="gramStart"/>
+      <w:r>
+        <w:t>i.e.</w:t>
+      </w:r>
+      <w:proofErr w:type="gramEnd"/>
+      <w:r>
+        <w:t xml:space="preserve"> avoiding loops?</w:t>
+      </w:r>
+    </w:p>
+    <w:p/>
+    <w:p>
+      <w:pPr>
+        <w:rPr>
+          <w:b/>
+          <w:bCs/>
+        </w:rPr>
+      </w:pPr>
+      <w:r>
+        <w:rPr>
+          <w:b/>
+          <w:bCs/>
+        </w:rPr>
+        <w:t>Draw_Classification_Ready4Validation</w:t>
+      </w:r>
+    </w:p>
+    <w:p>
+      <w:pPr>
+        <w:pStyle w:val="ListParagraph"/>
+        <w:numPr>
+          <w:ilvl w:val="0"/>
+          <w:numId w:val="15"/>
+        </w:numPr>
+        <w:spacing w:line="315" w:lineRule="atLeast"/>
+        <w:rPr>
+          <w:rFonts w:ascii="Helvetica" w:hAnsi="Helvetica" w:cs="Menlo"/>
+          <w:color w:val="212121"/>
+          <w:sz w:val="21"/>
+          <w:szCs w:val="21"/>
+        </w:rPr>
+      </w:pPr>
+      <w:r>
+        <w:t>Link is broken</w:t>
+      </w:r>
+      <w:r>
+        <w:t xml:space="preserve"> (</w:t>
+      </w:r>
+      <w:r>
+        <w:rPr>
+          <w:rStyle w:val="sa82ab2a50"/>
+          <w:rFonts w:ascii="Helvetica" w:hAnsi="Helvetica" w:cs="Menlo"/>
+          <w:color w:val="212121"/>
+          <w:sz w:val="21"/>
+          <w:szCs w:val="21"/>
+        </w:rPr>
+        <w:t xml:space="preserve">For more information on the different classifier methods, go to </w:t>
+      </w:r>
+      <w:r>
+        <w:rPr>
+          <w:rStyle w:val="sa82ab2a50"/>
+          <w:rFonts w:ascii="Helvetica" w:hAnsi="Helvetica" w:cs="Menlo"/>
+          <w:color w:val="212121"/>
+          <w:sz w:val="21"/>
+          <w:szCs w:val="21"/>
+          <w:highlight w:val="yellow"/>
+        </w:rPr>
+        <w:t xml:space="preserve">this </w:t>
+      </w:r>
+      <w:hyperlink w:history="1">
+        <w:r>
+          <w:rPr>
+            <w:rStyle w:val="sa82ab2a50"/>
+            <w:rFonts w:ascii="Helvetica" w:hAnsi="Helvetica" w:cs="Menlo"/>
+            <w:color w:val="0000FF"/>
+            <w:sz w:val="21"/>
+            <w:szCs w:val="21"/>
+            <w:highlight w:val="yellow"/>
+            <w:u w:val="single"/>
+          </w:rPr>
+          <w:t>link</w:t>
+        </w:r>
+      </w:hyperlink>
+      <w:r>
+        <w:rPr>
+          <w:rStyle w:val="sa82ab2a50"/>
+          <w:rFonts w:ascii="Helvetica" w:hAnsi="Helvetica" w:cs="Menlo"/>
+          <w:color w:val="212121"/>
+          <w:sz w:val="21"/>
+          <w:szCs w:val="21"/>
+        </w:rPr>
+        <w:t>.</w:t>
+      </w:r>
+      <w:r>
+        <w:t>)</w:t>
+      </w:r>
+    </w:p>
+    <w:p>
+      <w:pPr>
+        <w:pStyle w:val="ListParagraph"/>
+        <w:numPr>
+          <w:ilvl w:val="0"/>
+          <w:numId w:val="15"/>
+        </w:numPr>
+      </w:pPr>
+      <w:r>
+        <w:t xml:space="preserve">Would it help if you have a summary table at the end of the script to compare the results from different models? Also are the models introduced earlier in other </w:t>
+      </w:r>
+      <w:proofErr w:type="gramStart"/>
+      <w:r>
+        <w:t>modules?</w:t>
+      </w:r>
+      <w:proofErr w:type="gramEnd"/>
+      <w:r>
+        <w:t xml:space="preserve"> It may be useful to link to their definitions as you use them in the script</w:t>
+      </w:r>
+      <w:r>
+        <w:t xml:space="preserve">. </w:t>
+      </w:r>
+    </w:p>
+    <w:p>
+      <w:pPr>
+        <w:pStyle w:val="ListParagraph"/>
+        <w:numPr>
+          <w:ilvl w:val="0"/>
+          <w:numId w:val="15"/>
+        </w:numPr>
+      </w:pPr>
+      <w:r>
+        <w:t>Objective can be expanded and more complete.</w:t>
+      </w:r>
+    </w:p>
+    <w:p>
+      <w:pPr>
+        <w:pStyle w:val="ListParagraph"/>
+        <w:numPr>
+          <w:ilvl w:val="0"/>
+          <w:numId w:val="15"/>
+        </w:numPr>
+      </w:pPr>
+      <w:r>
+        <w:t>Towards the end, consider including some text on the key outcome of the script.</w:t>
+      </w:r>
+    </w:p>
+    <w:p/>
+    <w:p>
+      <w:pPr>
+        <w:rPr>
+          <w:b/>
+          <w:bCs/>
+        </w:rPr>
+      </w:pPr>
+      <w:r>
+        <w:rPr>
+          <w:b/>
+          <w:bCs/>
+        </w:rPr>
+        <w:t>Bit_Clasification_Ready4Validation</w:t>
+      </w:r>
+    </w:p>
+    <w:p>
+      <w:pPr>
+        <w:pStyle w:val="ListParagraph"/>
+        <w:numPr>
+          <w:ilvl w:val="0"/>
+          <w:numId w:val="16"/>
+        </w:numPr>
+      </w:pPr>
+      <w:r>
+        <w:t xml:space="preserve">Line 55 – 56, I suppose you can remove the output arguments and just leave them as </w:t>
+      </w:r>
+    </w:p>
+    <w:p>
+      <w:pPr>
+        <w:pStyle w:val="ListParagraph"/>
+        <w:shd w:val="clear" w:color="auto" w:fill="F5F5F5"/>
+        <w:spacing w:before="150" w:after="150" w:line="270" w:lineRule="atLeast"/>
+        <w:rPr>
+          <w:rFonts w:ascii="Menlo" w:eastAsia="Times New Roman" w:hAnsi="Menlo" w:cs="Menlo"/>
+          <w:color w:val="212121"/>
+          <w:sz w:val="21"/>
+          <w:szCs w:val="21"/>
+          <w:lang w:eastAsia="zh-CN"/>
+        </w:rPr>
+      </w:pPr>
+      <w:proofErr w:type="spellStart"/>
+      <w:r>
+        <w:rPr>
+          <w:rFonts w:ascii="Menlo" w:eastAsia="Times New Roman" w:hAnsi="Menlo" w:cs="Menlo"/>
+          <w:color w:val="212121"/>
+          <w:sz w:val="21"/>
+          <w:szCs w:val="21"/>
+          <w:lang w:eastAsia="zh-CN"/>
+        </w:rPr>
+        <w:t>rmdir</w:t>
+      </w:r>
+      <w:proofErr w:type="spellEnd"/>
+      <w:r>
+        <w:rPr>
+          <w:rFonts w:ascii="Menlo" w:eastAsia="Times New Roman" w:hAnsi="Menlo" w:cs="Menlo"/>
+          <w:color w:val="212121"/>
+          <w:sz w:val="21"/>
+          <w:szCs w:val="21"/>
+          <w:lang w:eastAsia="zh-CN"/>
+        </w:rPr>
+        <w:t>(</w:t>
+      </w:r>
+      <w:r>
+        <w:rPr>
+          <w:rFonts w:ascii="Menlo" w:eastAsia="Times New Roman" w:hAnsi="Menlo" w:cs="Menlo"/>
+          <w:color w:val="A709F5"/>
+          <w:sz w:val="21"/>
+          <w:szCs w:val="21"/>
+          <w:lang w:eastAsia="zh-CN"/>
+        </w:rPr>
+        <w:t>'</w:t>
+      </w:r>
+      <w:proofErr w:type="spellStart"/>
+      <w:r>
+        <w:rPr>
+          <w:rFonts w:ascii="Menlo" w:eastAsia="Times New Roman" w:hAnsi="Menlo" w:cs="Menlo"/>
+          <w:color w:val="A709F5"/>
+          <w:sz w:val="21"/>
+          <w:szCs w:val="21"/>
+          <w:lang w:eastAsia="zh-CN"/>
+        </w:rPr>
+        <w:t>train'</w:t>
+      </w:r>
+      <w:r>
+        <w:rPr>
+          <w:rFonts w:ascii="Menlo" w:eastAsia="Times New Roman" w:hAnsi="Menlo" w:cs="Menlo"/>
+          <w:color w:val="212121"/>
+          <w:sz w:val="21"/>
+          <w:szCs w:val="21"/>
+          <w:lang w:eastAsia="zh-CN"/>
+        </w:rPr>
+        <w:t>,</w:t>
+      </w:r>
+      <w:r>
+        <w:rPr>
+          <w:rFonts w:ascii="Menlo" w:eastAsia="Times New Roman" w:hAnsi="Menlo" w:cs="Menlo"/>
+          <w:color w:val="A709F5"/>
+          <w:sz w:val="21"/>
+          <w:szCs w:val="21"/>
+          <w:lang w:eastAsia="zh-CN"/>
+        </w:rPr>
+        <w:t>'s</w:t>
+      </w:r>
+      <w:proofErr w:type="spellEnd"/>
+      <w:r>
+        <w:rPr>
+          <w:rFonts w:ascii="Menlo" w:eastAsia="Times New Roman" w:hAnsi="Menlo" w:cs="Menlo"/>
+          <w:color w:val="A709F5"/>
+          <w:sz w:val="21"/>
+          <w:szCs w:val="21"/>
+          <w:lang w:eastAsia="zh-CN"/>
+        </w:rPr>
+        <w:t>'</w:t>
+      </w:r>
+      <w:r>
+        <w:rPr>
+          <w:rFonts w:ascii="Menlo" w:eastAsia="Times New Roman" w:hAnsi="Menlo" w:cs="Menlo"/>
+          <w:color w:val="212121"/>
+          <w:sz w:val="21"/>
+          <w:szCs w:val="21"/>
+          <w:lang w:eastAsia="zh-CN"/>
+        </w:rPr>
+        <w:t>)</w:t>
+      </w:r>
+    </w:p>
+    <w:p>
+      <w:pPr>
+        <w:pStyle w:val="ListParagraph"/>
+        <w:shd w:val="clear" w:color="auto" w:fill="F5F5F5"/>
+        <w:spacing w:before="150" w:after="150" w:line="270" w:lineRule="atLeast"/>
+        <w:rPr>
+          <w:rFonts w:ascii="Menlo" w:eastAsia="Times New Roman" w:hAnsi="Menlo" w:cs="Menlo"/>
+          <w:color w:val="212121"/>
+          <w:sz w:val="21"/>
+          <w:szCs w:val="21"/>
+          <w:lang w:eastAsia="zh-CN"/>
+        </w:rPr>
+      </w:pPr>
+      <w:proofErr w:type="spellStart"/>
+      <w:r>
+        <w:rPr>
+          <w:rFonts w:ascii="Menlo" w:eastAsia="Times New Roman" w:hAnsi="Menlo" w:cs="Menlo"/>
+          <w:color w:val="212121"/>
+          <w:sz w:val="21"/>
+          <w:szCs w:val="21"/>
+          <w:lang w:eastAsia="zh-CN"/>
+        </w:rPr>
+        <w:t>rmdir</w:t>
+      </w:r>
+      <w:proofErr w:type="spellEnd"/>
+      <w:r>
+        <w:rPr>
+          <w:rFonts w:ascii="Menlo" w:eastAsia="Times New Roman" w:hAnsi="Menlo" w:cs="Menlo"/>
+          <w:color w:val="212121"/>
+          <w:sz w:val="21"/>
+          <w:szCs w:val="21"/>
+          <w:lang w:eastAsia="zh-CN"/>
+        </w:rPr>
+        <w:t>(</w:t>
+      </w:r>
+      <w:r>
+        <w:rPr>
+          <w:rFonts w:ascii="Menlo" w:eastAsia="Times New Roman" w:hAnsi="Menlo" w:cs="Menlo"/>
+          <w:color w:val="A709F5"/>
+          <w:sz w:val="21"/>
+          <w:szCs w:val="21"/>
+          <w:lang w:eastAsia="zh-CN"/>
+        </w:rPr>
+        <w:t>'</w:t>
+      </w:r>
+      <w:proofErr w:type="spellStart"/>
+      <w:r>
+        <w:rPr>
+          <w:rFonts w:ascii="Menlo" w:eastAsia="Times New Roman" w:hAnsi="Menlo" w:cs="Menlo"/>
+          <w:color w:val="A709F5"/>
+          <w:sz w:val="21"/>
+          <w:szCs w:val="21"/>
+          <w:lang w:eastAsia="zh-CN"/>
+        </w:rPr>
+        <w:t>t</w:t>
+      </w:r>
+      <w:r>
+        <w:rPr>
+          <w:rFonts w:ascii="Menlo" w:eastAsia="Times New Roman" w:hAnsi="Menlo" w:cs="Menlo"/>
+          <w:color w:val="A709F5"/>
+          <w:sz w:val="21"/>
+          <w:szCs w:val="21"/>
+          <w:lang w:eastAsia="zh-CN"/>
+        </w:rPr>
+        <w:t>est</w:t>
+      </w:r>
+      <w:r>
+        <w:rPr>
+          <w:rFonts w:ascii="Menlo" w:eastAsia="Times New Roman" w:hAnsi="Menlo" w:cs="Menlo"/>
+          <w:color w:val="A709F5"/>
+          <w:sz w:val="21"/>
+          <w:szCs w:val="21"/>
+          <w:lang w:eastAsia="zh-CN"/>
+        </w:rPr>
+        <w:t>'</w:t>
+      </w:r>
+      <w:r>
+        <w:rPr>
+          <w:rFonts w:ascii="Menlo" w:eastAsia="Times New Roman" w:hAnsi="Menlo" w:cs="Menlo"/>
+          <w:color w:val="212121"/>
+          <w:sz w:val="21"/>
+          <w:szCs w:val="21"/>
+          <w:lang w:eastAsia="zh-CN"/>
+        </w:rPr>
+        <w:t>,</w:t>
+      </w:r>
+      <w:r>
+        <w:rPr>
+          <w:rFonts w:ascii="Menlo" w:eastAsia="Times New Roman" w:hAnsi="Menlo" w:cs="Menlo"/>
+          <w:color w:val="A709F5"/>
+          <w:sz w:val="21"/>
+          <w:szCs w:val="21"/>
+          <w:lang w:eastAsia="zh-CN"/>
+        </w:rPr>
+        <w:t>'s</w:t>
+      </w:r>
+      <w:proofErr w:type="spellEnd"/>
+      <w:r>
+        <w:rPr>
+          <w:rFonts w:ascii="Menlo" w:eastAsia="Times New Roman" w:hAnsi="Menlo" w:cs="Menlo"/>
+          <w:color w:val="A709F5"/>
+          <w:sz w:val="21"/>
+          <w:szCs w:val="21"/>
+          <w:lang w:eastAsia="zh-CN"/>
+        </w:rPr>
+        <w:t>'</w:t>
+      </w:r>
+      <w:r>
+        <w:rPr>
+          <w:rFonts w:ascii="Menlo" w:eastAsia="Times New Roman" w:hAnsi="Menlo" w:cs="Menlo"/>
+          <w:color w:val="212121"/>
+          <w:sz w:val="21"/>
+          <w:szCs w:val="21"/>
+          <w:lang w:eastAsia="zh-CN"/>
+        </w:rPr>
+        <w:t>)</w:t>
+      </w:r>
+    </w:p>
+    <w:p>
+      <w:pPr>
+        <w:pStyle w:val="ListParagraph"/>
+        <w:shd w:val="clear" w:color="auto" w:fill="F5F5F5"/>
+        <w:spacing w:before="150" w:after="150" w:line="270" w:lineRule="atLeast"/>
+        <w:rPr>
+          <w:rFonts w:ascii="Menlo" w:eastAsia="Times New Roman" w:hAnsi="Menlo" w:cs="Menlo"/>
+          <w:color w:val="212121"/>
+          <w:sz w:val="21"/>
+          <w:szCs w:val="21"/>
+          <w:lang w:eastAsia="zh-CN"/>
+        </w:rPr>
+      </w:pPr>
+    </w:p>
+    <w:p/>
+    <w:p/>
+    <w:p/>
     <w:sectPr>
       <w:pgSz w:w="12240" w:h="15840"/>
       <w:pgMar w:top="1440" w:right="1440" w:bottom="1440" w:left="1440" w:header="720" w:footer="720" w:gutter="0"/>
@@ -1826,7 +3249,7 @@
 </file>
 
 <file path=word/numbering.xml><?xml version="1.0" encoding="utf-8"?>
-<w:numbering xmlns:wpc="http://schemas.microsoft.com/office/word/2010/wordprocessingCanvas" xmlns:cx="http://schemas.microsoft.com/office/drawing/2014/chartex" xmlns:cx1="http://schemas.microsoft.com/office/drawing/2015/9/8/chartex" xmlns:cx2="http://schemas.microsoft.com/office/drawing/2015/10/21/chartex" xmlns:cx3="http://schemas.microsoft.com/office/drawing/2016/5/9/chartex" xmlns:cx4="http://schemas.microsoft.com/office/drawing/2016/5/10/chartex" xmlns:cx5="http://schemas.microsoft.com/office/drawing/2016/5/11/chartex" xmlns:cx6="http://schemas.microsoft.com/office/drawing/2016/5/12/chartex" xmlns:cx7="http://schemas.microsoft.com/office/drawing/2016/5/13/chartex" xmlns:cx8="http://schemas.microsoft.com/office/drawing/2016/5/14/chartex" xmlns:mc="http://schemas.openxmlformats.org/markup-compatibility/2006" xmlns:aink="http://schemas.microsoft.com/office/drawing/2016/ink" xmlns:am3d="http://schemas.microsoft.com/office/drawing/2017/model3d" xmlns:o="urn:schemas-microsoft-com:office:office" xmlns:oel="http://schemas.microsoft.com/office/2019/extlst" xmlns:r="http://schemas.openxmlformats.org/officeDocument/2006/relationships" xmlns:m="http://schemas.openxmlformats.org/officeDocument/2006/math" xmlns:v="urn:schemas-microsoft-com:vml" xmlns:wp14="http://schemas.microsoft.com/office/word/2010/wordprocessingDrawing" xmlns:wp="http://schemas.openxmlformats.org/drawingml/2006/wordprocessingDrawing" xmlns:w10="urn:schemas-microsoft-com:office:word" xmlns:w="http://schemas.openxmlformats.org/wordprocessingml/2006/main" xmlns:w14="http://schemas.microsoft.com/office/word/2010/wordml" xmlns:w15="http://schemas.microsoft.com/office/word/2012/wordml" xmlns:w16cex="http://schemas.microsoft.com/office/word/2018/wordml/cex" xmlns:w16cid="http://schemas.microsoft.com/office/word/2016/wordml/cid" xmlns:w16="http://schemas.microsoft.com/office/word/2018/wordml" xmlns:w16sdtdh="http://schemas.microsoft.com/office/word/2020/wordml/sdtdatahash" xmlns:w16se="http://schemas.microsoft.com/office/word/2015/wordml/symex" xmlns:wpg="http://schemas.microsoft.com/office/word/2010/wordprocessingGroup" xmlns:wpi="http://schemas.microsoft.com/office/word/2010/wordprocessingInk" xmlns:wne="http://schemas.microsoft.com/office/word/2006/wordml" xmlns:wps="http://schemas.microsoft.com/office/word/2010/wordprocessingShape" mc:Ignorable="w14 w15 w16se w16cid w16 w16cex w16sdtdh wp14">
+<w:numbering xmlns:wpc="http://schemas.microsoft.com/office/word/2010/wordprocessingCanvas" xmlns:cx="http://schemas.microsoft.com/office/drawing/2014/chartex" xmlns:cx1="http://schemas.microsoft.com/office/drawing/2015/9/8/chartex" xmlns:cx2="http://schemas.microsoft.com/office/drawing/2015/10/21/chartex" xmlns:cx3="http://schemas.microsoft.com/office/drawing/2016/5/9/chartex" xmlns:cx4="http://schemas.microsoft.com/office/drawing/2016/5/10/chartex" xmlns:cx5="http://schemas.microsoft.com/office/drawing/2016/5/11/chartex" xmlns:cx6="http://schemas.microsoft.com/office/drawing/2016/5/12/chartex" xmlns:cx7="http://schemas.microsoft.com/office/drawing/2016/5/13/chartex" xmlns:cx8="http://schemas.microsoft.com/office/drawing/2016/5/14/chartex" xmlns:mc="http://schemas.openxmlformats.org/markup-compatibility/2006" xmlns:aink="http://schemas.microsoft.com/office/drawing/2016/ink" xmlns:am3d="http://schemas.microsoft.com/office/drawing/2017/model3d" xmlns:o="urn:schemas-microsoft-com:office:office" xmlns:oel="http://schemas.microsoft.com/office/2019/extlst" xmlns:r="http://schemas.openxmlformats.org/officeDocument/2006/relationships" xmlns:m="http://schemas.openxmlformats.org/officeDocument/2006/math" xmlns:v="urn:schemas-microsoft-com:vml" xmlns:wp14="http://schemas.microsoft.com/office/word/2010/wordprocessingDrawing" xmlns:wp="http://schemas.openxmlformats.org/drawingml/2006/wordprocessingDrawing" xmlns:w10="urn:schemas-microsoft-com:office:word" xmlns:w="http://schemas.openxmlformats.org/wordprocessingml/2006/main" xmlns:w14="http://schemas.microsoft.com/office/word/2010/wordml" xmlns:w15="http://schemas.microsoft.com/office/word/2012/wordml" xmlns:w16cex="http://schemas.microsoft.com/office/word/2018/wordml/cex" xmlns:w16cid="http://schemas.microsoft.com/office/word/2016/wordml/cid" xmlns:w16="http://schemas.microsoft.com/office/word/2018/wordml" xmlns:w16du="http://schemas.microsoft.com/office/word/2023/wordml/word16du" xmlns:w16sdtdh="http://schemas.microsoft.com/office/word/2020/wordml/sdtdatahash" xmlns:w16se="http://schemas.microsoft.com/office/word/2015/wordml/symex" xmlns:wpg="http://schemas.microsoft.com/office/word/2010/wordprocessingGroup" xmlns:wpi="http://schemas.microsoft.com/office/word/2010/wordprocessingInk" xmlns:wne="http://schemas.microsoft.com/office/word/2006/wordml" xmlns:wps="http://schemas.microsoft.com/office/word/2010/wordprocessingShape" mc:Ignorable="w14 w15 w16se w16cid w16 w16cex w16sdtdh wp14">
   <w:abstractNum w:abstractNumId="0" w15:restartNumberingAfterBreak="0">
     <w:nsid w:val="026A45A0"/>
     <w:multiLevelType w:val="hybridMultilevel"/>
@@ -2027,6 +3450,92 @@
     </w:lvl>
   </w:abstractNum>
   <w:abstractNum w:abstractNumId="2" w15:restartNumberingAfterBreak="0">
+    <w:nsid w:val="1D585CFB"/>
+    <w:multiLevelType w:val="hybridMultilevel"/>
+    <w:tmpl w:val="1624BC7C"/>
+    <w:lvl w:ilvl="0" w:tplc="FFFFFFFF">
+      <w:start w:val="1"/>
+      <w:numFmt w:val="decimal"/>
+      <w:lvlText w:val="%1."/>
+      <w:lvlJc w:val="left"/>
+      <w:pPr>
+        <w:ind w:left="720" w:hanging="360"/>
+      </w:pPr>
+    </w:lvl>
+    <w:lvl w:ilvl="1" w:tplc="FFFFFFFF">
+      <w:start w:val="1"/>
+      <w:numFmt w:val="lowerLetter"/>
+      <w:lvlText w:val="%2."/>
+      <w:lvlJc w:val="left"/>
+      <w:pPr>
+        <w:ind w:left="1440" w:hanging="360"/>
+      </w:pPr>
+    </w:lvl>
+    <w:lvl w:ilvl="2" w:tplc="FFFFFFFF">
+      <w:start w:val="1"/>
+      <w:numFmt w:val="lowerRoman"/>
+      <w:lvlText w:val="%3."/>
+      <w:lvlJc w:val="right"/>
+      <w:pPr>
+        <w:ind w:left="2160" w:hanging="180"/>
+      </w:pPr>
+    </w:lvl>
+    <w:lvl w:ilvl="3" w:tplc="FFFFFFFF">
+      <w:start w:val="1"/>
+      <w:numFmt w:val="decimal"/>
+      <w:lvlText w:val="%4."/>
+      <w:lvlJc w:val="left"/>
+      <w:pPr>
+        <w:ind w:left="2880" w:hanging="360"/>
+      </w:pPr>
+    </w:lvl>
+    <w:lvl w:ilvl="4" w:tplc="FFFFFFFF">
+      <w:start w:val="1"/>
+      <w:numFmt w:val="lowerLetter"/>
+      <w:lvlText w:val="%5."/>
+      <w:lvlJc w:val="left"/>
+      <w:pPr>
+        <w:ind w:left="3600" w:hanging="360"/>
+      </w:pPr>
+    </w:lvl>
+    <w:lvl w:ilvl="5" w:tplc="FFFFFFFF">
+      <w:start w:val="1"/>
+      <w:numFmt w:val="lowerRoman"/>
+      <w:lvlText w:val="%6."/>
+      <w:lvlJc w:val="right"/>
+      <w:pPr>
+        <w:ind w:left="4320" w:hanging="180"/>
+      </w:pPr>
+    </w:lvl>
+    <w:lvl w:ilvl="6" w:tplc="FFFFFFFF">
+      <w:start w:val="1"/>
+      <w:numFmt w:val="decimal"/>
+      <w:lvlText w:val="%7."/>
+      <w:lvlJc w:val="left"/>
+      <w:pPr>
+        <w:ind w:left="5040" w:hanging="360"/>
+      </w:pPr>
+    </w:lvl>
+    <w:lvl w:ilvl="7" w:tplc="FFFFFFFF">
+      <w:start w:val="1"/>
+      <w:numFmt w:val="lowerLetter"/>
+      <w:lvlText w:val="%8."/>
+      <w:lvlJc w:val="left"/>
+      <w:pPr>
+        <w:ind w:left="5760" w:hanging="360"/>
+      </w:pPr>
+    </w:lvl>
+    <w:lvl w:ilvl="8" w:tplc="FFFFFFFF">
+      <w:start w:val="1"/>
+      <w:numFmt w:val="lowerRoman"/>
+      <w:lvlText w:val="%9."/>
+      <w:lvlJc w:val="right"/>
+      <w:pPr>
+        <w:ind w:left="6480" w:hanging="180"/>
+      </w:pPr>
+    </w:lvl>
+  </w:abstractNum>
+  <w:abstractNum w:abstractNumId="3" w15:restartNumberingAfterBreak="0">
     <w:nsid w:val="1D795869"/>
     <w:multiLevelType w:val="hybridMultilevel"/>
     <w:tmpl w:val="1624BC7C"/>
@@ -2112,7 +3621,7 @@
       </w:pPr>
     </w:lvl>
   </w:abstractNum>
-  <w:abstractNum w:abstractNumId="3" w15:restartNumberingAfterBreak="0">
+  <w:abstractNum w:abstractNumId="4" w15:restartNumberingAfterBreak="0">
     <w:nsid w:val="30E91D8C"/>
     <w:multiLevelType w:val="hybridMultilevel"/>
     <w:tmpl w:val="2542B1E4"/>
@@ -2225,7 +3734,7 @@
       </w:rPr>
     </w:lvl>
   </w:abstractNum>
-  <w:abstractNum w:abstractNumId="4" w15:restartNumberingAfterBreak="0">
+  <w:abstractNum w:abstractNumId="5" w15:restartNumberingAfterBreak="0">
     <w:nsid w:val="3561033B"/>
     <w:multiLevelType w:val="hybridMultilevel"/>
     <w:tmpl w:val="32C8B072"/>
@@ -2311,7 +3820,7 @@
       </w:pPr>
     </w:lvl>
   </w:abstractNum>
-  <w:abstractNum w:abstractNumId="5" w15:restartNumberingAfterBreak="0">
+  <w:abstractNum w:abstractNumId="6" w15:restartNumberingAfterBreak="0">
     <w:nsid w:val="3D5B1869"/>
     <w:multiLevelType w:val="hybridMultilevel"/>
     <w:tmpl w:val="537C528C"/>
@@ -2424,7 +3933,7 @@
       </w:rPr>
     </w:lvl>
   </w:abstractNum>
-  <w:abstractNum w:abstractNumId="6" w15:restartNumberingAfterBreak="0">
+  <w:abstractNum w:abstractNumId="7" w15:restartNumberingAfterBreak="0">
     <w:nsid w:val="3DE5F947"/>
     <w:multiLevelType w:val="hybridMultilevel"/>
     <w:tmpl w:val="A18AC0BC"/>
@@ -2537,7 +4046,7 @@
       </w:rPr>
     </w:lvl>
   </w:abstractNum>
-  <w:abstractNum w:abstractNumId="7" w15:restartNumberingAfterBreak="0">
+  <w:abstractNum w:abstractNumId="8" w15:restartNumberingAfterBreak="0">
     <w:nsid w:val="3F1E1A72"/>
     <w:multiLevelType w:val="hybridMultilevel"/>
     <w:tmpl w:val="1624BC7C"/>
@@ -2623,7 +4132,206 @@
       </w:pPr>
     </w:lvl>
   </w:abstractNum>
-  <w:abstractNum w:abstractNumId="8" w15:restartNumberingAfterBreak="0">
+  <w:abstractNum w:abstractNumId="9" w15:restartNumberingAfterBreak="0">
+    <w:nsid w:val="40610C99"/>
+    <w:multiLevelType w:val="hybridMultilevel"/>
+    <w:tmpl w:val="1624BC7C"/>
+    <w:lvl w:ilvl="0" w:tplc="FFFFFFFF">
+      <w:start w:val="1"/>
+      <w:numFmt w:val="decimal"/>
+      <w:lvlText w:val="%1."/>
+      <w:lvlJc w:val="left"/>
+      <w:pPr>
+        <w:ind w:left="720" w:hanging="360"/>
+      </w:pPr>
+    </w:lvl>
+    <w:lvl w:ilvl="1" w:tplc="FFFFFFFF">
+      <w:start w:val="1"/>
+      <w:numFmt w:val="lowerLetter"/>
+      <w:lvlText w:val="%2."/>
+      <w:lvlJc w:val="left"/>
+      <w:pPr>
+        <w:ind w:left="1440" w:hanging="360"/>
+      </w:pPr>
+    </w:lvl>
+    <w:lvl w:ilvl="2" w:tplc="FFFFFFFF">
+      <w:start w:val="1"/>
+      <w:numFmt w:val="lowerRoman"/>
+      <w:lvlText w:val="%3."/>
+      <w:lvlJc w:val="right"/>
+      <w:pPr>
+        <w:ind w:left="2160" w:hanging="180"/>
+      </w:pPr>
+    </w:lvl>
+    <w:lvl w:ilvl="3" w:tplc="FFFFFFFF">
+      <w:start w:val="1"/>
+      <w:numFmt w:val="decimal"/>
+      <w:lvlText w:val="%4."/>
+      <w:lvlJc w:val="left"/>
+      <w:pPr>
+        <w:ind w:left="2880" w:hanging="360"/>
+      </w:pPr>
+    </w:lvl>
+    <w:lvl w:ilvl="4" w:tplc="FFFFFFFF">
+      <w:start w:val="1"/>
+      <w:numFmt w:val="lowerLetter"/>
+      <w:lvlText w:val="%5."/>
+      <w:lvlJc w:val="left"/>
+      <w:pPr>
+        <w:ind w:left="3600" w:hanging="360"/>
+      </w:pPr>
+    </w:lvl>
+    <w:lvl w:ilvl="5" w:tplc="FFFFFFFF">
+      <w:start w:val="1"/>
+      <w:numFmt w:val="lowerRoman"/>
+      <w:lvlText w:val="%6."/>
+      <w:lvlJc w:val="right"/>
+      <w:pPr>
+        <w:ind w:left="4320" w:hanging="180"/>
+      </w:pPr>
+    </w:lvl>
+    <w:lvl w:ilvl="6" w:tplc="FFFFFFFF">
+      <w:start w:val="1"/>
+      <w:numFmt w:val="decimal"/>
+      <w:lvlText w:val="%7."/>
+      <w:lvlJc w:val="left"/>
+      <w:pPr>
+        <w:ind w:left="5040" w:hanging="360"/>
+      </w:pPr>
+    </w:lvl>
+    <w:lvl w:ilvl="7" w:tplc="FFFFFFFF">
+      <w:start w:val="1"/>
+      <w:numFmt w:val="lowerLetter"/>
+      <w:lvlText w:val="%8."/>
+      <w:lvlJc w:val="left"/>
+      <w:pPr>
+        <w:ind w:left="5760" w:hanging="360"/>
+      </w:pPr>
+    </w:lvl>
+    <w:lvl w:ilvl="8" w:tplc="FFFFFFFF">
+      <w:start w:val="1"/>
+      <w:numFmt w:val="lowerRoman"/>
+      <w:lvlText w:val="%9."/>
+      <w:lvlJc w:val="right"/>
+      <w:pPr>
+        <w:ind w:left="6480" w:hanging="180"/>
+      </w:pPr>
+    </w:lvl>
+  </w:abstractNum>
+  <w:abstractNum w:abstractNumId="10" w15:restartNumberingAfterBreak="0">
+    <w:nsid w:val="47FF4CD4"/>
+    <w:multiLevelType w:val="hybridMultilevel"/>
+    <w:tmpl w:val="45EAB3EA"/>
+    <w:lvl w:ilvl="0" w:tplc="04090001">
+      <w:start w:val="1"/>
+      <w:numFmt w:val="bullet"/>
+      <w:lvlText w:val=""/>
+      <w:lvlJc w:val="left"/>
+      <w:pPr>
+        <w:ind w:left="720" w:hanging="360"/>
+      </w:pPr>
+      <w:rPr>
+        <w:rFonts w:ascii="Symbol" w:hAnsi="Symbol" w:hint="default"/>
+      </w:rPr>
+    </w:lvl>
+    <w:lvl w:ilvl="1" w:tplc="04090003" w:tentative="1">
+      <w:start w:val="1"/>
+      <w:numFmt w:val="bullet"/>
+      <w:lvlText w:val="o"/>
+      <w:lvlJc w:val="left"/>
+      <w:pPr>
+        <w:ind w:left="1440" w:hanging="360"/>
+      </w:pPr>
+      <w:rPr>
+        <w:rFonts w:ascii="Courier New" w:hAnsi="Courier New" w:cs="Courier New" w:hint="default"/>
+      </w:rPr>
+    </w:lvl>
+    <w:lvl w:ilvl="2" w:tplc="04090005" w:tentative="1">
+      <w:start w:val="1"/>
+      <w:numFmt w:val="bullet"/>
+      <w:lvlText w:val=""/>
+      <w:lvlJc w:val="left"/>
+      <w:pPr>
+        <w:ind w:left="2160" w:hanging="360"/>
+      </w:pPr>
+      <w:rPr>
+        <w:rFonts w:ascii="Wingdings" w:hAnsi="Wingdings" w:hint="default"/>
+      </w:rPr>
+    </w:lvl>
+    <w:lvl w:ilvl="3" w:tplc="04090001" w:tentative="1">
+      <w:start w:val="1"/>
+      <w:numFmt w:val="bullet"/>
+      <w:lvlText w:val=""/>
+      <w:lvlJc w:val="left"/>
+      <w:pPr>
+        <w:ind w:left="2880" w:hanging="360"/>
+      </w:pPr>
+      <w:rPr>
+        <w:rFonts w:ascii="Symbol" w:hAnsi="Symbol" w:hint="default"/>
+      </w:rPr>
+    </w:lvl>
+    <w:lvl w:ilvl="4" w:tplc="04090003" w:tentative="1">
+      <w:start w:val="1"/>
+      <w:numFmt w:val="bullet"/>
+      <w:lvlText w:val="o"/>
+      <w:lvlJc w:val="left"/>
+      <w:pPr>
+        <w:ind w:left="3600" w:hanging="360"/>
+      </w:pPr>
+      <w:rPr>
+        <w:rFonts w:ascii="Courier New" w:hAnsi="Courier New" w:cs="Courier New" w:hint="default"/>
+      </w:rPr>
+    </w:lvl>
+    <w:lvl w:ilvl="5" w:tplc="04090005" w:tentative="1">
+      <w:start w:val="1"/>
+      <w:numFmt w:val="bullet"/>
+      <w:lvlText w:val=""/>
+      <w:lvlJc w:val="left"/>
+      <w:pPr>
+        <w:ind w:left="4320" w:hanging="360"/>
+      </w:pPr>
+      <w:rPr>
+        <w:rFonts w:ascii="Wingdings" w:hAnsi="Wingdings" w:hint="default"/>
+      </w:rPr>
+    </w:lvl>
+    <w:lvl w:ilvl="6" w:tplc="04090001" w:tentative="1">
+      <w:start w:val="1"/>
+      <w:numFmt w:val="bullet"/>
+      <w:lvlText w:val=""/>
+      <w:lvlJc w:val="left"/>
+      <w:pPr>
+        <w:ind w:left="5040" w:hanging="360"/>
+      </w:pPr>
+      <w:rPr>
+        <w:rFonts w:ascii="Symbol" w:hAnsi="Symbol" w:hint="default"/>
+      </w:rPr>
+    </w:lvl>
+    <w:lvl w:ilvl="7" w:tplc="04090003" w:tentative="1">
+      <w:start w:val="1"/>
+      <w:numFmt w:val="bullet"/>
+      <w:lvlText w:val="o"/>
+      <w:lvlJc w:val="left"/>
+      <w:pPr>
+        <w:ind w:left="5760" w:hanging="360"/>
+      </w:pPr>
+      <w:rPr>
+        <w:rFonts w:ascii="Courier New" w:hAnsi="Courier New" w:cs="Courier New" w:hint="default"/>
+      </w:rPr>
+    </w:lvl>
+    <w:lvl w:ilvl="8" w:tplc="04090005" w:tentative="1">
+      <w:start w:val="1"/>
+      <w:numFmt w:val="bullet"/>
+      <w:lvlText w:val=""/>
+      <w:lvlJc w:val="left"/>
+      <w:pPr>
+        <w:ind w:left="6480" w:hanging="360"/>
+      </w:pPr>
+      <w:rPr>
+        <w:rFonts w:ascii="Wingdings" w:hAnsi="Wingdings" w:hint="default"/>
+      </w:rPr>
+    </w:lvl>
+  </w:abstractNum>
+  <w:abstractNum w:abstractNumId="11" w15:restartNumberingAfterBreak="0">
     <w:nsid w:val="57EF31C5"/>
     <w:multiLevelType w:val="hybridMultilevel"/>
     <w:tmpl w:val="BD4CBF46"/>
@@ -2736,7 +4444,7 @@
       </w:rPr>
     </w:lvl>
   </w:abstractNum>
-  <w:abstractNum w:abstractNumId="9" w15:restartNumberingAfterBreak="0">
+  <w:abstractNum w:abstractNumId="12" w15:restartNumberingAfterBreak="0">
     <w:nsid w:val="58C54DEC"/>
     <w:multiLevelType w:val="hybridMultilevel"/>
     <w:tmpl w:val="3528C012"/>
@@ -2849,7 +4557,7 @@
       </w:rPr>
     </w:lvl>
   </w:abstractNum>
-  <w:abstractNum w:abstractNumId="10" w15:restartNumberingAfterBreak="0">
+  <w:abstractNum w:abstractNumId="13" w15:restartNumberingAfterBreak="0">
     <w:nsid w:val="62AC3CBA"/>
     <w:multiLevelType w:val="hybridMultilevel"/>
     <w:tmpl w:val="1624BC7C"/>
@@ -2935,7 +4643,93 @@
       </w:pPr>
     </w:lvl>
   </w:abstractNum>
-  <w:abstractNum w:abstractNumId="11" w15:restartNumberingAfterBreak="0">
+  <w:abstractNum w:abstractNumId="14" w15:restartNumberingAfterBreak="0">
+    <w:nsid w:val="63D82B73"/>
+    <w:multiLevelType w:val="hybridMultilevel"/>
+    <w:tmpl w:val="1624BC7C"/>
+    <w:lvl w:ilvl="0" w:tplc="FFFFFFFF">
+      <w:start w:val="1"/>
+      <w:numFmt w:val="decimal"/>
+      <w:lvlText w:val="%1."/>
+      <w:lvlJc w:val="left"/>
+      <w:pPr>
+        <w:ind w:left="720" w:hanging="360"/>
+      </w:pPr>
+    </w:lvl>
+    <w:lvl w:ilvl="1" w:tplc="FFFFFFFF">
+      <w:start w:val="1"/>
+      <w:numFmt w:val="lowerLetter"/>
+      <w:lvlText w:val="%2."/>
+      <w:lvlJc w:val="left"/>
+      <w:pPr>
+        <w:ind w:left="1440" w:hanging="360"/>
+      </w:pPr>
+    </w:lvl>
+    <w:lvl w:ilvl="2" w:tplc="FFFFFFFF">
+      <w:start w:val="1"/>
+      <w:numFmt w:val="lowerRoman"/>
+      <w:lvlText w:val="%3."/>
+      <w:lvlJc w:val="right"/>
+      <w:pPr>
+        <w:ind w:left="2160" w:hanging="180"/>
+      </w:pPr>
+    </w:lvl>
+    <w:lvl w:ilvl="3" w:tplc="FFFFFFFF">
+      <w:start w:val="1"/>
+      <w:numFmt w:val="decimal"/>
+      <w:lvlText w:val="%4."/>
+      <w:lvlJc w:val="left"/>
+      <w:pPr>
+        <w:ind w:left="2880" w:hanging="360"/>
+      </w:pPr>
+    </w:lvl>
+    <w:lvl w:ilvl="4" w:tplc="FFFFFFFF">
+      <w:start w:val="1"/>
+      <w:numFmt w:val="lowerLetter"/>
+      <w:lvlText w:val="%5."/>
+      <w:lvlJc w:val="left"/>
+      <w:pPr>
+        <w:ind w:left="3600" w:hanging="360"/>
+      </w:pPr>
+    </w:lvl>
+    <w:lvl w:ilvl="5" w:tplc="FFFFFFFF">
+      <w:start w:val="1"/>
+      <w:numFmt w:val="lowerRoman"/>
+      <w:lvlText w:val="%6."/>
+      <w:lvlJc w:val="right"/>
+      <w:pPr>
+        <w:ind w:left="4320" w:hanging="180"/>
+      </w:pPr>
+    </w:lvl>
+    <w:lvl w:ilvl="6" w:tplc="FFFFFFFF">
+      <w:start w:val="1"/>
+      <w:numFmt w:val="decimal"/>
+      <w:lvlText w:val="%7."/>
+      <w:lvlJc w:val="left"/>
+      <w:pPr>
+        <w:ind w:left="5040" w:hanging="360"/>
+      </w:pPr>
+    </w:lvl>
+    <w:lvl w:ilvl="7" w:tplc="FFFFFFFF">
+      <w:start w:val="1"/>
+      <w:numFmt w:val="lowerLetter"/>
+      <w:lvlText w:val="%8."/>
+      <w:lvlJc w:val="left"/>
+      <w:pPr>
+        <w:ind w:left="5760" w:hanging="360"/>
+      </w:pPr>
+    </w:lvl>
+    <w:lvl w:ilvl="8" w:tplc="FFFFFFFF">
+      <w:start w:val="1"/>
+      <w:numFmt w:val="lowerRoman"/>
+      <w:lvlText w:val="%9."/>
+      <w:lvlJc w:val="right"/>
+      <w:pPr>
+        <w:ind w:left="6480" w:hanging="180"/>
+      </w:pPr>
+    </w:lvl>
+  </w:abstractNum>
+  <w:abstractNum w:abstractNumId="15" w15:restartNumberingAfterBreak="0">
     <w:nsid w:val="640E1B52"/>
     <w:multiLevelType w:val="hybridMultilevel"/>
     <w:tmpl w:val="1624BC7C"/>
@@ -3022,40 +4816,52 @@
     </w:lvl>
   </w:abstractNum>
   <w:num w:numId="1" w16cid:durableId="184907803">
-    <w:abstractNumId w:val="4"/>
+    <w:abstractNumId w:val="5"/>
   </w:num>
   <w:num w:numId="2" w16cid:durableId="1952081897">
-    <w:abstractNumId w:val="6"/>
+    <w:abstractNumId w:val="7"/>
   </w:num>
   <w:num w:numId="3" w16cid:durableId="287857577">
-    <w:abstractNumId w:val="11"/>
+    <w:abstractNumId w:val="15"/>
   </w:num>
   <w:num w:numId="4" w16cid:durableId="1014724978">
-    <w:abstractNumId w:val="3"/>
+    <w:abstractNumId w:val="4"/>
   </w:num>
   <w:num w:numId="5" w16cid:durableId="1509951863">
     <w:abstractNumId w:val="1"/>
   </w:num>
   <w:num w:numId="6" w16cid:durableId="1205370716">
-    <w:abstractNumId w:val="8"/>
+    <w:abstractNumId w:val="11"/>
   </w:num>
   <w:num w:numId="7" w16cid:durableId="1546526918">
-    <w:abstractNumId w:val="10"/>
+    <w:abstractNumId w:val="13"/>
   </w:num>
   <w:num w:numId="8" w16cid:durableId="1009332098">
-    <w:abstractNumId w:val="9"/>
+    <w:abstractNumId w:val="12"/>
   </w:num>
   <w:num w:numId="9" w16cid:durableId="1222712596">
-    <w:abstractNumId w:val="7"/>
+    <w:abstractNumId w:val="8"/>
   </w:num>
   <w:num w:numId="10" w16cid:durableId="1622033609">
     <w:abstractNumId w:val="0"/>
   </w:num>
   <w:num w:numId="11" w16cid:durableId="122968880">
-    <w:abstractNumId w:val="2"/>
+    <w:abstractNumId w:val="3"/>
   </w:num>
   <w:num w:numId="12" w16cid:durableId="58479853">
-    <w:abstractNumId w:val="5"/>
+    <w:abstractNumId w:val="6"/>
+  </w:num>
+  <w:num w:numId="13" w16cid:durableId="283969811">
+    <w:abstractNumId w:val="10"/>
+  </w:num>
+  <w:num w:numId="14" w16cid:durableId="141047553">
+    <w:abstractNumId w:val="14"/>
+  </w:num>
+  <w:num w:numId="15" w16cid:durableId="1971131200">
+    <w:abstractNumId w:val="9"/>
+  </w:num>
+  <w:num w:numId="16" w16cid:durableId="1086999640">
+    <w:abstractNumId w:val="2"/>
   </w:num>
 </w:numbering>
 </file>
@@ -3480,6 +5286,29 @@
       <w:szCs w:val="32"/>
     </w:rPr>
   </w:style>
+  <w:style w:type="paragraph" w:styleId="Heading3">
+    <w:name w:val="heading 3"/>
+    <w:basedOn w:val="Normal"/>
+    <w:next w:val="Normal"/>
+    <w:link w:val="Heading3Char"/>
+    <w:uiPriority w:val="9"/>
+    <w:semiHidden/>
+    <w:unhideWhenUsed/>
+    <w:qFormat/>
+    <w:rsid w:val="008037CC"/>
+    <w:pPr>
+      <w:keepNext/>
+      <w:keepLines/>
+      <w:spacing w:before="40" w:after="0"/>
+      <w:outlineLvl w:val="2"/>
+    </w:pPr>
+    <w:rPr>
+      <w:rFonts w:asciiTheme="majorHAnsi" w:eastAsiaTheme="majorEastAsia" w:hAnsiTheme="majorHAnsi" w:cstheme="majorBidi"/>
+      <w:color w:val="1F3763" w:themeColor="accent1" w:themeShade="7F"/>
+      <w:sz w:val="24"/>
+      <w:szCs w:val="24"/>
+    </w:rPr>
+  </w:style>
   <w:style w:type="character" w:default="1" w:styleId="DefaultParagraphFont">
     <w:name w:val="Default Paragraph Font"/>
     <w:uiPriority w:val="1"/>
@@ -3611,6 +5440,83 @@
       <w:color w:val="954F72" w:themeColor="followedHyperlink"/>
       <w:u w:val="single"/>
     </w:rPr>
+  </w:style>
+  <w:style w:type="character" w:customStyle="1" w:styleId="s24cdedad0">
+    <w:name w:val="s24cdedad0"/>
+    <w:basedOn w:val="DefaultParagraphFont"/>
+    <w:rsid w:val="003C2C74"/>
+  </w:style>
+  <w:style w:type="character" w:customStyle="1" w:styleId="s24cdedad41">
+    <w:name w:val="s24cdedad41"/>
+    <w:basedOn w:val="DefaultParagraphFont"/>
+    <w:rsid w:val="003C2C74"/>
+    <w:rPr>
+      <w:strike w:val="0"/>
+      <w:dstrike w:val="0"/>
+      <w:color w:val="A709F5"/>
+      <w:u w:val="none"/>
+      <w:effect w:val="none"/>
+    </w:rPr>
+  </w:style>
+  <w:style w:type="character" w:customStyle="1" w:styleId="Heading3Char">
+    <w:name w:val="Heading 3 Char"/>
+    <w:basedOn w:val="DefaultParagraphFont"/>
+    <w:link w:val="Heading3"/>
+    <w:uiPriority w:val="9"/>
+    <w:semiHidden/>
+    <w:rsid w:val="008037CC"/>
+    <w:rPr>
+      <w:rFonts w:asciiTheme="majorHAnsi" w:eastAsiaTheme="majorEastAsia" w:hAnsiTheme="majorHAnsi" w:cstheme="majorBidi"/>
+      <w:color w:val="1F3763" w:themeColor="accent1" w:themeShade="7F"/>
+      <w:sz w:val="24"/>
+      <w:szCs w:val="24"/>
+    </w:rPr>
+  </w:style>
+  <w:style w:type="character" w:customStyle="1" w:styleId="sa82ab2a50">
+    <w:name w:val="sa82ab2a50"/>
+    <w:basedOn w:val="DefaultParagraphFont"/>
+    <w:rsid w:val="008037CC"/>
+  </w:style>
+  <w:style w:type="character" w:customStyle="1" w:styleId="s39aa89ac0">
+    <w:name w:val="s39aa89ac0"/>
+    <w:basedOn w:val="DefaultParagraphFont"/>
+    <w:rsid w:val="00006B84"/>
+  </w:style>
+  <w:style w:type="character" w:customStyle="1" w:styleId="s39aa89ac41">
+    <w:name w:val="s39aa89ac41"/>
+    <w:basedOn w:val="DefaultParagraphFont"/>
+    <w:rsid w:val="00006B84"/>
+    <w:rPr>
+      <w:strike w:val="0"/>
+      <w:dstrike w:val="0"/>
+      <w:color w:val="A709F5"/>
+      <w:u w:val="none"/>
+      <w:effect w:val="none"/>
+    </w:rPr>
+  </w:style>
+  <w:style w:type="paragraph" w:customStyle="1" w:styleId="paragraph">
+    <w:name w:val="paragraph"/>
+    <w:basedOn w:val="Normal"/>
+    <w:rsid w:val="002D21E5"/>
+    <w:pPr>
+      <w:spacing w:before="100" w:beforeAutospacing="1" w:after="100" w:afterAutospacing="1" w:line="240" w:lineRule="auto"/>
+    </w:pPr>
+    <w:rPr>
+      <w:rFonts w:ascii="Times New Roman" w:eastAsia="Times New Roman" w:hAnsi="Times New Roman" w:cs="Times New Roman"/>
+      <w:sz w:val="24"/>
+      <w:szCs w:val="24"/>
+      <w:lang w:eastAsia="zh-CN"/>
+    </w:rPr>
+  </w:style>
+  <w:style w:type="character" w:customStyle="1" w:styleId="normaltextrun">
+    <w:name w:val="normaltextrun"/>
+    <w:basedOn w:val="DefaultParagraphFont"/>
+    <w:rsid w:val="002D21E5"/>
+  </w:style>
+  <w:style w:type="character" w:customStyle="1" w:styleId="eop">
+    <w:name w:val="eop"/>
+    <w:basedOn w:val="DefaultParagraphFont"/>
+    <w:rsid w:val="002D21E5"/>
   </w:style>
 </w:styles>
 </file>

</xml_diff>